<commit_message>
updated documentation with changes
</commit_message>
<xml_diff>
--- a/Documentación descarga de datos eikon.docx
+++ b/Documentación descarga de datos eikon.docx
@@ -1892,6 +1892,9 @@
         </w:rPr>
       </w:pPr>
       <w:r>
+        <w:rPr>
+          <w:noProof/>
+        </w:rPr>
         <w:drawing>
           <wp:inline distT="0" distB="0" distL="0" distR="0" wp14:anchorId="1A72B57C" wp14:editId="3DA9125D">
             <wp:extent cx="3164774" cy="2335042"/>
@@ -1965,6 +1968,9 @@
         </w:rPr>
       </w:pPr>
       <w:r>
+        <w:rPr>
+          <w:noProof/>
+        </w:rPr>
         <w:lastRenderedPageBreak/>
         <w:drawing>
           <wp:anchor distT="0" distB="0" distL="114300" distR="114300" simplePos="0" relativeHeight="251659264" behindDoc="0" locked="0" layoutInCell="1" allowOverlap="1" wp14:anchorId="1A325C18" wp14:editId="1903C430">
@@ -2241,6 +2247,9 @@
         <w:t>.</w:t>
       </w:r>
       <w:r>
+        <w:rPr>
+          <w:noProof/>
+        </w:rPr>
         <w:drawing>
           <wp:inline distT="0" distB="0" distL="0" distR="0" wp14:anchorId="408A1325" wp14:editId="5002D728">
             <wp:extent cx="4304805" cy="2481945"/>
@@ -2334,6 +2343,9 @@
         <w:t xml:space="preserve">) </w:t>
       </w:r>
       <w:r>
+        <w:rPr>
+          <w:noProof/>
+        </w:rPr>
         <w:drawing>
           <wp:inline distT="0" distB="0" distL="0" distR="0" wp14:anchorId="740F0504" wp14:editId="224667A2">
             <wp:extent cx="2888554" cy="2458192"/>
@@ -2445,6 +2457,9 @@
         <w:t xml:space="preserve"> </w:t>
       </w:r>
       <w:r>
+        <w:rPr>
+          <w:noProof/>
+        </w:rPr>
         <w:drawing>
           <wp:inline distT="0" distB="0" distL="0" distR="0" wp14:anchorId="07FB3748" wp14:editId="4DE345BB">
             <wp:extent cx="2641600" cy="504883"/>
@@ -2512,6 +2527,9 @@
         <w:ind w:left="1440"/>
       </w:pPr>
       <w:r>
+        <w:rPr>
+          <w:noProof/>
+        </w:rPr>
         <w:drawing>
           <wp:inline distT="0" distB="0" distL="0" distR="0" wp14:anchorId="002B14F8" wp14:editId="5272003E">
             <wp:extent cx="2714625" cy="1654452"/>
@@ -2616,6 +2634,9 @@
         <w:ind w:left="1440"/>
       </w:pPr>
       <w:r>
+        <w:rPr>
+          <w:noProof/>
+        </w:rPr>
         <w:drawing>
           <wp:inline distT="0" distB="0" distL="0" distR="0" wp14:anchorId="3F3FE8BB" wp14:editId="5CC27192">
             <wp:extent cx="1933384" cy="1533525"/>
@@ -2707,6 +2728,9 @@
         <w:ind w:firstLine="708"/>
       </w:pPr>
       <w:r>
+        <w:rPr>
+          <w:noProof/>
+        </w:rPr>
         <w:drawing>
           <wp:inline distT="0" distB="0" distL="0" distR="0" wp14:anchorId="770E0D9E" wp14:editId="0C63823C">
             <wp:extent cx="5388743" cy="379067"/>
@@ -2870,6 +2894,9 @@
         <w:jc w:val="center"/>
       </w:pPr>
       <w:r>
+        <w:rPr>
+          <w:noProof/>
+        </w:rPr>
         <w:drawing>
           <wp:inline distT="0" distB="0" distL="0" distR="0" wp14:anchorId="56566EEB" wp14:editId="79B88A25">
             <wp:extent cx="4724400" cy="802215"/>
@@ -3069,6 +3096,9 @@
         <w:t>Eikon</w:t>
       </w:r>
       <w:r>
+        <w:rPr>
+          <w:noProof/>
+        </w:rPr>
         <w:drawing>
           <wp:inline distT="0" distB="0" distL="0" distR="0" wp14:anchorId="73AABB3D" wp14:editId="77DE1A7A">
             <wp:extent cx="3248478" cy="714475"/>
@@ -3126,6 +3156,9 @@
         <w:t xml:space="preserve"> New App’</w:t>
       </w:r>
       <w:r>
+        <w:rPr>
+          <w:noProof/>
+        </w:rPr>
         <w:drawing>
           <wp:inline distT="0" distB="0" distL="0" distR="0" wp14:anchorId="2055D0D9" wp14:editId="1739E801">
             <wp:extent cx="4848902" cy="1276528"/>
@@ -3187,6 +3220,9 @@
         <w:t>Copiar la llave creada y guardar en algún lado temporalmente</w:t>
       </w:r>
       <w:r>
+        <w:rPr>
+          <w:noProof/>
+        </w:rPr>
         <w:drawing>
           <wp:inline distT="0" distB="0" distL="0" distR="0" wp14:anchorId="333EE467" wp14:editId="34A0F638">
             <wp:extent cx="4295775" cy="1185076"/>
@@ -3328,6 +3364,9 @@
     </w:p>
     <w:p>
       <w:r>
+        <w:rPr>
+          <w:noProof/>
+        </w:rPr>
         <w:lastRenderedPageBreak/>
         <w:drawing>
           <wp:inline distT="0" distB="0" distL="0" distR="0" wp14:anchorId="7558B737" wp14:editId="6779B177">
@@ -3459,6 +3498,9 @@
     </w:p>
     <w:p>
       <w:r>
+        <w:rPr>
+          <w:noProof/>
+        </w:rPr>
         <w:drawing>
           <wp:inline distT="0" distB="0" distL="0" distR="0" wp14:anchorId="371E56A1" wp14:editId="03221E84">
             <wp:extent cx="5400040" cy="1202055"/>
@@ -3583,6 +3625,9 @@
     </w:p>
     <w:p>
       <w:r>
+        <w:rPr>
+          <w:noProof/>
+        </w:rPr>
         <w:drawing>
           <wp:inline distT="0" distB="0" distL="0" distR="0" wp14:anchorId="64D93F65" wp14:editId="43894E87">
             <wp:extent cx="5400040" cy="1472565"/>
@@ -3654,6 +3699,9 @@
     </w:p>
     <w:p>
       <w:r>
+        <w:rPr>
+          <w:noProof/>
+        </w:rPr>
         <w:lastRenderedPageBreak/>
         <w:drawing>
           <wp:inline distT="0" distB="0" distL="0" distR="0" wp14:anchorId="5D7F43D5" wp14:editId="2CB282F6">
@@ -3698,6 +3746,9 @@
         <w:t xml:space="preserve"> </w:t>
       </w:r>
       <w:r>
+        <w:rPr>
+          <w:noProof/>
+        </w:rPr>
         <w:drawing>
           <wp:inline distT="0" distB="0" distL="0" distR="0" wp14:anchorId="586B1184" wp14:editId="194B2F8C">
             <wp:extent cx="3088604" cy="1438275"/>
@@ -4121,6 +4172,9 @@
         <w:jc w:val="center"/>
       </w:pPr>
       <w:r>
+        <w:rPr>
+          <w:noProof/>
+        </w:rPr>
         <w:drawing>
           <wp:inline distT="0" distB="0" distL="0" distR="0" wp14:anchorId="24746B45" wp14:editId="111FC8B0">
             <wp:extent cx="2443356" cy="333375"/>
@@ -4845,6 +4899,7 @@
         <w:rPr>
           <w:rStyle w:val="mtk1"/>
           <w:rFonts w:ascii="Consolas" w:hAnsi="Consolas"/>
+          <w:noProof/>
           <w:color w:val="D4D4D4"/>
           <w:shd w:val="clear" w:color="auto" w:fill="252526"/>
         </w:rPr>
@@ -4889,7 +4944,7 @@
       <w:r>
         <w:t xml:space="preserve">La documentación del resto de funciones se halla en el próximo hipervínculo: </w:t>
       </w:r>
-      <w:hyperlink r:id="rId31" w:history="1">
+      <w:hyperlink r:id="rId31" w:anchor="eikon-data-ap-is-for-python-reference-guide" w:history="1">
         <w:r>
           <w:rPr>
             <w:rStyle w:val="Hipervnculo"/>
@@ -5340,6 +5395,9 @@
     </w:p>
     <w:p>
       <w:r>
+        <w:rPr>
+          <w:noProof/>
+        </w:rPr>
         <w:drawing>
           <wp:anchor distT="0" distB="0" distL="114300" distR="114300" simplePos="0" relativeHeight="251660288" behindDoc="0" locked="0" layoutInCell="1" allowOverlap="1" wp14:anchorId="1EFC531D" wp14:editId="72DEF8C5">
             <wp:simplePos x="0" y="0"/>
@@ -5717,6 +5775,9 @@
     </w:p>
     <w:p>
       <w:r>
+        <w:rPr>
+          <w:noProof/>
+        </w:rPr>
         <w:drawing>
           <wp:inline distT="0" distB="0" distL="0" distR="0" wp14:anchorId="72343834" wp14:editId="60B9F3F2">
             <wp:extent cx="4733925" cy="3072264"/>
@@ -6209,6 +6270,9 @@
     </w:p>
     <w:p>
       <w:r>
+        <w:rPr>
+          <w:noProof/>
+        </w:rPr>
         <w:drawing>
           <wp:inline distT="0" distB="0" distL="0" distR="0" wp14:anchorId="765ECFDB" wp14:editId="24E3329C">
             <wp:extent cx="4591050" cy="2002916"/>
@@ -6311,6 +6375,9 @@
     </w:p>
     <w:p>
       <w:r>
+        <w:rPr>
+          <w:noProof/>
+        </w:rPr>
         <w:drawing>
           <wp:inline distT="0" distB="0" distL="0" distR="0" wp14:anchorId="21397D47" wp14:editId="75201070">
             <wp:extent cx="5400040" cy="523875"/>
@@ -6350,6 +6417,9 @@
     </w:p>
     <w:p>
       <w:r>
+        <w:rPr>
+          <w:noProof/>
+        </w:rPr>
         <w:drawing>
           <wp:anchor distT="0" distB="0" distL="114300" distR="114300" simplePos="0" relativeHeight="251661312" behindDoc="0" locked="0" layoutInCell="1" allowOverlap="1" wp14:anchorId="2E0DEA9C" wp14:editId="60790C7C">
             <wp:simplePos x="0" y="0"/>
@@ -6413,10 +6483,7 @@
         <w:t xml:space="preserve"> </w:t>
       </w:r>
       <w:r>
-        <w:t>al diccionario original</w:t>
-      </w:r>
-      <w:r>
-        <w:t xml:space="preserve"> </w:t>
+        <w:t xml:space="preserve">al diccionario original </w:t>
       </w:r>
       <w:r>
         <w:t>y complementar</w:t>
@@ -6711,846 +6778,20 @@
     </w:p>
     <w:p>
       <w:pPr>
-        <w:shd w:val="clear" w:color="auto" w:fill="1E1E1E"/>
-        <w:spacing w:line="285" w:lineRule="atLeast"/>
-        <w:rPr>
-          <w:rFonts w:ascii="Consolas" w:eastAsia="Times New Roman" w:hAnsi="Consolas" w:cs="Times New Roman"/>
+        <w:spacing w:after="0"/>
+      </w:pPr>
+      <w:r>
+        <w:rPr>
+          <w:rFonts w:ascii="Consolas" w:eastAsia="Times New Roman" w:hAnsi="Consolas" w:cs="Times New Roman"/>
+          <w:noProof/>
           <w:color w:val="6A9955"/>
           <w:lang w:eastAsia="es-ES"/>
         </w:rPr>
-      </w:pPr>
-      <w:r>
-        <w:rPr>
-          <w:rFonts w:ascii="Consolas" w:eastAsia="Times New Roman" w:hAnsi="Consolas" w:cs="Times New Roman"/>
-          <w:color w:val="6A9955"/>
-          <w:lang w:eastAsia="es-ES"/>
-        </w:rPr>
-        <w:t>#</w:t>
-      </w:r>
-      <w:proofErr w:type="spellStart"/>
-      <w:r>
-        <w:rPr>
-          <w:rFonts w:ascii="Consolas" w:eastAsia="Times New Roman" w:hAnsi="Consolas" w:cs="Times New Roman"/>
-          <w:color w:val="6A9955"/>
-          <w:lang w:eastAsia="es-ES"/>
-        </w:rPr>
-        <w:t>ebit_df.notna</w:t>
-      </w:r>
-      <w:proofErr w:type="spellEnd"/>
-      <w:r>
-        <w:rPr>
-          <w:rFonts w:ascii="Consolas" w:eastAsia="Times New Roman" w:hAnsi="Consolas" w:cs="Times New Roman"/>
-          <w:color w:val="6A9955"/>
-          <w:lang w:eastAsia="es-ES"/>
-        </w:rPr>
-        <w:t>().sum(axis=1).</w:t>
-      </w:r>
-      <w:proofErr w:type="spellStart"/>
-      <w:r>
-        <w:rPr>
-          <w:rFonts w:ascii="Consolas" w:eastAsia="Times New Roman" w:hAnsi="Consolas" w:cs="Times New Roman"/>
-          <w:color w:val="6A9955"/>
-          <w:lang w:eastAsia="es-ES"/>
-        </w:rPr>
-        <w:t>plot</w:t>
-      </w:r>
-      <w:proofErr w:type="spellEnd"/>
-      <w:r>
-        <w:rPr>
-          <w:rFonts w:ascii="Consolas" w:eastAsia="Times New Roman" w:hAnsi="Consolas" w:cs="Times New Roman"/>
-          <w:color w:val="6A9955"/>
-          <w:lang w:eastAsia="es-ES"/>
-        </w:rPr>
-        <w:t>()</w:t>
-      </w:r>
-    </w:p>
-    <w:p>
-      <w:pPr>
-        <w:spacing w:after="0"/>
-      </w:pPr>
-      <w:r>
-        <w:t xml:space="preserve">Y después diseñar la función de </w:t>
-      </w:r>
-      <w:r>
-        <w:t>cálculo</w:t>
-      </w:r>
-      <w:r>
-        <w:t xml:space="preserve"> deseada:</w:t>
-      </w:r>
-    </w:p>
-    <w:p>
-      <w:pPr>
-        <w:shd w:val="clear" w:color="auto" w:fill="1E1E1E"/>
-        <w:spacing w:after="0" w:line="285" w:lineRule="atLeast"/>
-        <w:rPr>
-          <w:rFonts w:ascii="Consolas" w:eastAsia="Times New Roman" w:hAnsi="Consolas" w:cs="Times New Roman"/>
-          <w:color w:val="D4D4D4"/>
-          <w:lang w:eastAsia="es-ES"/>
-        </w:rPr>
-      </w:pPr>
-      <w:r>
-        <w:rPr>
-          <w:rFonts w:ascii="Consolas" w:eastAsia="Times New Roman" w:hAnsi="Consolas" w:cs="Times New Roman"/>
-          <w:color w:val="9CDCFE"/>
-          <w:lang w:eastAsia="es-ES"/>
-        </w:rPr>
-        <w:t>calc1</w:t>
-      </w:r>
-      <w:r>
-        <w:rPr>
-          <w:rFonts w:ascii="Consolas" w:eastAsia="Times New Roman" w:hAnsi="Consolas" w:cs="Times New Roman"/>
-          <w:color w:val="D4D4D4"/>
-          <w:lang w:eastAsia="es-ES"/>
-        </w:rPr>
-        <w:t xml:space="preserve"> = </w:t>
-      </w:r>
-      <w:proofErr w:type="spellStart"/>
-      <w:r>
-        <w:rPr>
-          <w:rFonts w:ascii="Consolas" w:eastAsia="Times New Roman" w:hAnsi="Consolas" w:cs="Times New Roman"/>
-          <w:color w:val="4EC9B0"/>
-          <w:lang w:eastAsia="es-ES"/>
-        </w:rPr>
-        <w:t>calcs</w:t>
-      </w:r>
-      <w:r>
-        <w:rPr>
-          <w:rFonts w:ascii="Consolas" w:eastAsia="Times New Roman" w:hAnsi="Consolas" w:cs="Times New Roman"/>
-          <w:color w:val="D4D4D4"/>
-          <w:lang w:eastAsia="es-ES"/>
-        </w:rPr>
-        <w:t>.exponential_ma</w:t>
-      </w:r>
-      <w:proofErr w:type="spellEnd"/>
-      <w:r>
-        <w:rPr>
-          <w:rFonts w:ascii="Consolas" w:eastAsia="Times New Roman" w:hAnsi="Consolas" w:cs="Times New Roman"/>
-          <w:color w:val="D4D4D4"/>
-          <w:lang w:eastAsia="es-ES"/>
-        </w:rPr>
-        <w:t>(</w:t>
-      </w:r>
-      <w:proofErr w:type="spellStart"/>
-      <w:r>
-        <w:rPr>
-          <w:rFonts w:ascii="Consolas" w:eastAsia="Times New Roman" w:hAnsi="Consolas" w:cs="Times New Roman"/>
-          <w:color w:val="9CDCFE"/>
-          <w:lang w:eastAsia="es-ES"/>
-        </w:rPr>
-        <w:t>volume_df</w:t>
-      </w:r>
-      <w:r>
-        <w:rPr>
-          <w:rFonts w:ascii="Consolas" w:eastAsia="Times New Roman" w:hAnsi="Consolas" w:cs="Times New Roman"/>
-          <w:color w:val="D4D4D4"/>
-          <w:lang w:eastAsia="es-ES"/>
-        </w:rPr>
-        <w:t>.apply</w:t>
-      </w:r>
-      <w:proofErr w:type="spellEnd"/>
-      <w:r>
-        <w:rPr>
-          <w:rFonts w:ascii="Consolas" w:eastAsia="Times New Roman" w:hAnsi="Consolas" w:cs="Times New Roman"/>
-          <w:color w:val="D4D4D4"/>
-          <w:lang w:eastAsia="es-ES"/>
-        </w:rPr>
-        <w:t>(</w:t>
-      </w:r>
-      <w:proofErr w:type="spellStart"/>
-      <w:r>
-        <w:rPr>
-          <w:rFonts w:ascii="Consolas" w:eastAsia="Times New Roman" w:hAnsi="Consolas" w:cs="Times New Roman"/>
-          <w:color w:val="4EC9B0"/>
-          <w:lang w:eastAsia="es-ES"/>
-        </w:rPr>
-        <w:t>pd</w:t>
-      </w:r>
-      <w:r>
-        <w:rPr>
-          <w:rFonts w:ascii="Consolas" w:eastAsia="Times New Roman" w:hAnsi="Consolas" w:cs="Times New Roman"/>
-          <w:color w:val="D4D4D4"/>
-          <w:lang w:eastAsia="es-ES"/>
-        </w:rPr>
-        <w:t>.</w:t>
-      </w:r>
-      <w:r>
-        <w:rPr>
-          <w:rFonts w:ascii="Consolas" w:eastAsia="Times New Roman" w:hAnsi="Consolas" w:cs="Times New Roman"/>
-          <w:color w:val="DCDCAA"/>
-          <w:lang w:eastAsia="es-ES"/>
-        </w:rPr>
-        <w:t>to_numeric</w:t>
-      </w:r>
-      <w:proofErr w:type="spellEnd"/>
-      <w:r>
-        <w:rPr>
-          <w:rFonts w:ascii="Consolas" w:eastAsia="Times New Roman" w:hAnsi="Consolas" w:cs="Times New Roman"/>
-          <w:color w:val="D4D4D4"/>
-          <w:lang w:eastAsia="es-ES"/>
-        </w:rPr>
-        <w:t>),</w:t>
-      </w:r>
-      <w:r>
-        <w:rPr>
-          <w:rFonts w:ascii="Consolas" w:eastAsia="Times New Roman" w:hAnsi="Consolas" w:cs="Times New Roman"/>
-          <w:color w:val="B5CEA8"/>
-          <w:lang w:eastAsia="es-ES"/>
-        </w:rPr>
-        <w:t>13</w:t>
-      </w:r>
-      <w:r>
-        <w:rPr>
-          <w:rFonts w:ascii="Consolas" w:eastAsia="Times New Roman" w:hAnsi="Consolas" w:cs="Times New Roman"/>
-          <w:color w:val="D4D4D4"/>
-          <w:lang w:eastAsia="es-ES"/>
-        </w:rPr>
-        <w:t>)</w:t>
-      </w:r>
-    </w:p>
-    <w:p>
-      <w:pPr>
-        <w:shd w:val="clear" w:color="auto" w:fill="1E1E1E"/>
-        <w:spacing w:after="0" w:line="285" w:lineRule="atLeast"/>
-        <w:rPr>
-          <w:rFonts w:ascii="Consolas" w:eastAsia="Times New Roman" w:hAnsi="Consolas" w:cs="Times New Roman"/>
-          <w:color w:val="D4D4D4"/>
-          <w:lang w:eastAsia="es-ES"/>
-        </w:rPr>
-      </w:pPr>
-      <w:r>
-        <w:rPr>
-          <w:rFonts w:ascii="Consolas" w:eastAsia="Times New Roman" w:hAnsi="Consolas" w:cs="Times New Roman"/>
-          <w:color w:val="9CDCFE"/>
-          <w:lang w:eastAsia="es-ES"/>
-        </w:rPr>
-        <w:t>calc2</w:t>
-      </w:r>
-      <w:r>
-        <w:rPr>
-          <w:rFonts w:ascii="Consolas" w:eastAsia="Times New Roman" w:hAnsi="Consolas" w:cs="Times New Roman"/>
-          <w:color w:val="D4D4D4"/>
-          <w:lang w:eastAsia="es-ES"/>
-        </w:rPr>
-        <w:t xml:space="preserve"> = </w:t>
-      </w:r>
-      <w:proofErr w:type="spellStart"/>
-      <w:r>
-        <w:rPr>
-          <w:rFonts w:ascii="Consolas" w:eastAsia="Times New Roman" w:hAnsi="Consolas" w:cs="Times New Roman"/>
-          <w:color w:val="4EC9B0"/>
-          <w:lang w:eastAsia="es-ES"/>
-        </w:rPr>
-        <w:t>calcs</w:t>
-      </w:r>
-      <w:r>
-        <w:rPr>
-          <w:rFonts w:ascii="Consolas" w:eastAsia="Times New Roman" w:hAnsi="Consolas" w:cs="Times New Roman"/>
-          <w:color w:val="D4D4D4"/>
-          <w:lang w:eastAsia="es-ES"/>
-        </w:rPr>
-        <w:t>.simple_ma</w:t>
-      </w:r>
-      <w:proofErr w:type="spellEnd"/>
-      <w:r>
-        <w:rPr>
-          <w:rFonts w:ascii="Consolas" w:eastAsia="Times New Roman" w:hAnsi="Consolas" w:cs="Times New Roman"/>
-          <w:color w:val="D4D4D4"/>
-          <w:lang w:eastAsia="es-ES"/>
-        </w:rPr>
-        <w:t>(</w:t>
-      </w:r>
-      <w:proofErr w:type="spellStart"/>
-      <w:r>
-        <w:rPr>
-          <w:rFonts w:ascii="Consolas" w:eastAsia="Times New Roman" w:hAnsi="Consolas" w:cs="Times New Roman"/>
-          <w:color w:val="9CDCFE"/>
-          <w:lang w:eastAsia="es-ES"/>
-        </w:rPr>
-        <w:t>ebit_df</w:t>
-      </w:r>
-      <w:r>
-        <w:rPr>
-          <w:rFonts w:ascii="Consolas" w:eastAsia="Times New Roman" w:hAnsi="Consolas" w:cs="Times New Roman"/>
-          <w:color w:val="D4D4D4"/>
-          <w:lang w:eastAsia="es-ES"/>
-        </w:rPr>
-        <w:t>.apply</w:t>
-      </w:r>
-      <w:proofErr w:type="spellEnd"/>
-      <w:r>
-        <w:rPr>
-          <w:rFonts w:ascii="Consolas" w:eastAsia="Times New Roman" w:hAnsi="Consolas" w:cs="Times New Roman"/>
-          <w:color w:val="D4D4D4"/>
-          <w:lang w:eastAsia="es-ES"/>
-        </w:rPr>
-        <w:t>(</w:t>
-      </w:r>
-      <w:proofErr w:type="spellStart"/>
-      <w:r>
-        <w:rPr>
-          <w:rFonts w:ascii="Consolas" w:eastAsia="Times New Roman" w:hAnsi="Consolas" w:cs="Times New Roman"/>
-          <w:color w:val="4EC9B0"/>
-          <w:lang w:eastAsia="es-ES"/>
-        </w:rPr>
-        <w:t>pd</w:t>
-      </w:r>
-      <w:r>
-        <w:rPr>
-          <w:rFonts w:ascii="Consolas" w:eastAsia="Times New Roman" w:hAnsi="Consolas" w:cs="Times New Roman"/>
-          <w:color w:val="D4D4D4"/>
-          <w:lang w:eastAsia="es-ES"/>
-        </w:rPr>
-        <w:t>.</w:t>
-      </w:r>
-      <w:r>
-        <w:rPr>
-          <w:rFonts w:ascii="Consolas" w:eastAsia="Times New Roman" w:hAnsi="Consolas" w:cs="Times New Roman"/>
-          <w:color w:val="DCDCAA"/>
-          <w:lang w:eastAsia="es-ES"/>
-        </w:rPr>
-        <w:t>to_numeric</w:t>
-      </w:r>
-      <w:proofErr w:type="spellEnd"/>
-      <w:r>
-        <w:rPr>
-          <w:rFonts w:ascii="Consolas" w:eastAsia="Times New Roman" w:hAnsi="Consolas" w:cs="Times New Roman"/>
-          <w:color w:val="D4D4D4"/>
-          <w:lang w:eastAsia="es-ES"/>
-        </w:rPr>
-        <w:t>),</w:t>
-      </w:r>
-      <w:r>
-        <w:rPr>
-          <w:rFonts w:ascii="Consolas" w:eastAsia="Times New Roman" w:hAnsi="Consolas" w:cs="Times New Roman"/>
-          <w:color w:val="B5CEA8"/>
-          <w:lang w:eastAsia="es-ES"/>
-        </w:rPr>
-        <w:t>4</w:t>
-      </w:r>
-      <w:r>
-        <w:rPr>
-          <w:rFonts w:ascii="Consolas" w:eastAsia="Times New Roman" w:hAnsi="Consolas" w:cs="Times New Roman"/>
-          <w:color w:val="D4D4D4"/>
-          <w:lang w:eastAsia="es-ES"/>
-        </w:rPr>
-        <w:t>)</w:t>
-      </w:r>
-    </w:p>
-    <w:p>
-      <w:pPr>
-        <w:shd w:val="clear" w:color="auto" w:fill="1E1E1E"/>
-        <w:spacing w:after="0" w:line="285" w:lineRule="atLeast"/>
-        <w:rPr>
-          <w:rFonts w:ascii="Consolas" w:eastAsia="Times New Roman" w:hAnsi="Consolas" w:cs="Times New Roman"/>
-          <w:color w:val="D4D4D4"/>
-          <w:lang w:eastAsia="es-ES"/>
-        </w:rPr>
-      </w:pPr>
-      <w:r>
-        <w:rPr>
-          <w:rFonts w:ascii="Consolas" w:eastAsia="Times New Roman" w:hAnsi="Consolas" w:cs="Times New Roman"/>
-          <w:color w:val="9CDCFE"/>
-          <w:lang w:eastAsia="es-ES"/>
-        </w:rPr>
-        <w:t>calc</w:t>
-      </w:r>
-      <w:r>
-        <w:rPr>
-          <w:rFonts w:ascii="Consolas" w:eastAsia="Times New Roman" w:hAnsi="Consolas" w:cs="Times New Roman"/>
-          <w:color w:val="9CDCFE"/>
-          <w:lang w:eastAsia="es-ES"/>
-        </w:rPr>
-        <w:t xml:space="preserve">3 </w:t>
-      </w:r>
-      <w:r>
-        <w:rPr>
-          <w:rFonts w:ascii="Consolas" w:eastAsia="Times New Roman" w:hAnsi="Consolas" w:cs="Times New Roman"/>
-          <w:color w:val="FFFFFF" w:themeColor="background1"/>
-          <w:lang w:eastAsia="es-ES"/>
-        </w:rPr>
-        <w:t>=</w:t>
-      </w:r>
-      <w:r>
-        <w:rPr>
-          <w:rFonts w:ascii="Consolas" w:eastAsia="Times New Roman" w:hAnsi="Consolas" w:cs="Times New Roman"/>
-          <w:color w:val="9CDCFE"/>
-          <w:lang w:eastAsia="es-ES"/>
-        </w:rPr>
-        <w:t xml:space="preserve"> </w:t>
-      </w:r>
-      <w:proofErr w:type="spellStart"/>
-      <w:r>
-        <w:rPr>
-          <w:rFonts w:ascii="Consolas" w:eastAsia="Times New Roman" w:hAnsi="Consolas" w:cs="Times New Roman"/>
-          <w:color w:val="4EC9B0"/>
-          <w:lang w:eastAsia="es-ES"/>
-        </w:rPr>
-        <w:t>calcs</w:t>
-      </w:r>
-      <w:r>
-        <w:rPr>
-          <w:rFonts w:ascii="Consolas" w:eastAsia="Times New Roman" w:hAnsi="Consolas" w:cs="Times New Roman"/>
-          <w:color w:val="D4D4D4"/>
-          <w:lang w:eastAsia="es-ES"/>
-        </w:rPr>
-        <w:t>.rsi</w:t>
-      </w:r>
-      <w:proofErr w:type="spellEnd"/>
-      <w:r>
-        <w:rPr>
-          <w:rFonts w:ascii="Consolas" w:eastAsia="Times New Roman" w:hAnsi="Consolas" w:cs="Times New Roman"/>
-          <w:color w:val="D4D4D4"/>
-          <w:lang w:eastAsia="es-ES"/>
-        </w:rPr>
-        <w:t>(</w:t>
-      </w:r>
-      <w:r>
-        <w:rPr>
-          <w:rFonts w:ascii="Consolas" w:eastAsia="Times New Roman" w:hAnsi="Consolas" w:cs="Times New Roman"/>
-          <w:color w:val="9CDCFE"/>
-          <w:lang w:eastAsia="es-ES"/>
-        </w:rPr>
-        <w:t>esg_df</w:t>
-      </w:r>
-      <w:r>
-        <w:rPr>
-          <w:rFonts w:ascii="Consolas" w:eastAsia="Times New Roman" w:hAnsi="Consolas" w:cs="Times New Roman"/>
-          <w:color w:val="D4D4D4"/>
-          <w:lang w:eastAsia="es-ES"/>
-        </w:rPr>
-        <w:t>,</w:t>
-      </w:r>
-      <w:r>
-        <w:rPr>
-          <w:rFonts w:ascii="Consolas" w:eastAsia="Times New Roman" w:hAnsi="Consolas" w:cs="Times New Roman"/>
-          <w:color w:val="B5CEA8"/>
-          <w:lang w:eastAsia="es-ES"/>
-        </w:rPr>
-        <w:t>4</w:t>
-      </w:r>
-      <w:r>
-        <w:rPr>
-          <w:rFonts w:ascii="Consolas" w:eastAsia="Times New Roman" w:hAnsi="Consolas" w:cs="Times New Roman"/>
-          <w:color w:val="D4D4D4"/>
-          <w:lang w:eastAsia="es-ES"/>
-        </w:rPr>
-        <w:t>)</w:t>
-      </w:r>
-    </w:p>
-    <w:p>
-      <w:pPr>
-        <w:shd w:val="clear" w:color="auto" w:fill="1E1E1E"/>
-        <w:spacing w:line="285" w:lineRule="atLeast"/>
-        <w:rPr>
-          <w:rFonts w:ascii="Consolas" w:eastAsia="Times New Roman" w:hAnsi="Consolas" w:cs="Times New Roman"/>
-          <w:color w:val="D4D4D4"/>
-          <w:lang w:eastAsia="es-ES"/>
-        </w:rPr>
-      </w:pPr>
-      <w:proofErr w:type="spellStart"/>
-      <w:r>
-        <w:rPr>
-          <w:rFonts w:ascii="Consolas" w:eastAsia="Times New Roman" w:hAnsi="Consolas" w:cs="Times New Roman"/>
-          <w:color w:val="9CDCFE"/>
-          <w:lang w:eastAsia="es-ES"/>
-        </w:rPr>
-        <w:t>custom_calc_df</w:t>
-      </w:r>
-      <w:proofErr w:type="spellEnd"/>
-      <w:r>
-        <w:rPr>
-          <w:rFonts w:ascii="Consolas" w:eastAsia="Times New Roman" w:hAnsi="Consolas" w:cs="Times New Roman"/>
-          <w:color w:val="D4D4D4"/>
-          <w:lang w:eastAsia="es-ES"/>
-        </w:rPr>
-        <w:t xml:space="preserve"> = </w:t>
-      </w:r>
-      <w:r>
-        <w:rPr>
-          <w:rFonts w:ascii="Consolas" w:eastAsia="Times New Roman" w:hAnsi="Consolas" w:cs="Times New Roman"/>
-          <w:color w:val="9CDCFE"/>
-          <w:lang w:eastAsia="es-ES"/>
-        </w:rPr>
-        <w:t>calc1</w:t>
-      </w:r>
-      <w:r>
-        <w:rPr>
-          <w:rFonts w:ascii="Consolas" w:eastAsia="Times New Roman" w:hAnsi="Consolas" w:cs="Times New Roman"/>
-          <w:color w:val="D4D4D4"/>
-          <w:lang w:eastAsia="es-ES"/>
-        </w:rPr>
-        <w:t>*</w:t>
-      </w:r>
-      <w:r>
-        <w:rPr>
-          <w:rFonts w:ascii="Consolas" w:eastAsia="Times New Roman" w:hAnsi="Consolas" w:cs="Times New Roman"/>
-          <w:color w:val="9CDCFE"/>
-          <w:lang w:eastAsia="es-ES"/>
-        </w:rPr>
-        <w:t>calc2</w:t>
-      </w:r>
-      <w:r>
-        <w:rPr>
-          <w:rFonts w:ascii="Consolas" w:eastAsia="Times New Roman" w:hAnsi="Consolas" w:cs="Times New Roman"/>
-          <w:color w:val="D4D4D4"/>
-          <w:lang w:eastAsia="es-ES"/>
-        </w:rPr>
-        <w:t>/</w:t>
-      </w:r>
-      <w:r>
-        <w:rPr>
-          <w:rFonts w:ascii="Consolas" w:eastAsia="Times New Roman" w:hAnsi="Consolas" w:cs="Times New Roman"/>
-          <w:color w:val="9CDCFE"/>
-          <w:lang w:eastAsia="es-ES"/>
-        </w:rPr>
-        <w:t>calc</w:t>
-      </w:r>
-      <w:r>
-        <w:rPr>
-          <w:rFonts w:ascii="Consolas" w:eastAsia="Times New Roman" w:hAnsi="Consolas" w:cs="Times New Roman"/>
-          <w:color w:val="9CDCFE"/>
-          <w:lang w:eastAsia="es-ES"/>
-        </w:rPr>
-        <w:t>3</w:t>
-      </w:r>
-    </w:p>
-    <w:p>
-      <w:r>
-        <w:t>Aquí</w:t>
-      </w:r>
-      <w:r>
-        <w:t>,</w:t>
-      </w:r>
-      <w:r>
-        <w:t xml:space="preserve"> es una media </w:t>
-      </w:r>
-      <w:r>
-        <w:t>móvil</w:t>
-      </w:r>
-      <w:r>
-        <w:t xml:space="preserve"> exponencial del Volumen a un año</w:t>
-      </w:r>
-      <w:r>
-        <w:t xml:space="preserve">, multiplicada por la media </w:t>
-      </w:r>
-      <w:r>
-        <w:t>móvil</w:t>
-      </w:r>
-      <w:r>
-        <w:t xml:space="preserve"> a 3 meses del EBIT, dividido por el </w:t>
-      </w:r>
-      <w:r>
-        <w:t>RSI</w:t>
-      </w:r>
-      <w:r>
-        <w:t xml:space="preserve"> a 3 meses del </w:t>
-      </w:r>
-      <w:proofErr w:type="spellStart"/>
-      <w:r>
-        <w:t>ESGScore</w:t>
-      </w:r>
-      <w:proofErr w:type="spellEnd"/>
-      <w:r>
-        <w:t>.</w:t>
-      </w:r>
-    </w:p>
-    <w:p>
-      <w:pPr>
-        <w:spacing w:after="0"/>
-      </w:pPr>
-      <w:r>
-        <w:t>Con los datos finales calculados</w:t>
-      </w:r>
-      <w:r>
-        <w:t>,</w:t>
-      </w:r>
-      <w:r>
-        <w:t xml:space="preserve"> se puede pasar el </w:t>
-      </w:r>
-      <w:r>
-        <w:t>DataFrame</w:t>
-      </w:r>
-      <w:r>
-        <w:t xml:space="preserve"> a la función de ranking</w:t>
-      </w:r>
-      <w:r>
-        <w:t>:</w:t>
-      </w:r>
-    </w:p>
-    <w:p>
-      <w:pPr>
-        <w:shd w:val="clear" w:color="auto" w:fill="1E1E1E"/>
-        <w:spacing w:after="0" w:line="285" w:lineRule="atLeast"/>
-        <w:rPr>
-          <w:rFonts w:ascii="Consolas" w:eastAsia="Times New Roman" w:hAnsi="Consolas" w:cs="Times New Roman"/>
-          <w:color w:val="D4D4D4"/>
-          <w:lang w:eastAsia="es-ES"/>
-        </w:rPr>
-      </w:pPr>
-      <w:proofErr w:type="spellStart"/>
-      <w:r>
-        <w:rPr>
-          <w:rFonts w:ascii="Consolas" w:eastAsia="Times New Roman" w:hAnsi="Consolas" w:cs="Times New Roman"/>
-          <w:color w:val="9CDCFE"/>
-          <w:lang w:eastAsia="es-ES"/>
-        </w:rPr>
-        <w:t>n_quantiles</w:t>
-      </w:r>
-      <w:proofErr w:type="spellEnd"/>
-      <w:r>
-        <w:rPr>
-          <w:rFonts w:ascii="Consolas" w:eastAsia="Times New Roman" w:hAnsi="Consolas" w:cs="Times New Roman"/>
-          <w:color w:val="D4D4D4"/>
-          <w:lang w:eastAsia="es-ES"/>
-        </w:rPr>
-        <w:t xml:space="preserve"> = </w:t>
-      </w:r>
-      <w:r>
-        <w:rPr>
-          <w:rFonts w:ascii="Consolas" w:eastAsia="Times New Roman" w:hAnsi="Consolas" w:cs="Times New Roman"/>
-          <w:color w:val="B5CEA8"/>
-          <w:lang w:eastAsia="es-ES"/>
-        </w:rPr>
-        <w:t>10</w:t>
-      </w:r>
-    </w:p>
-    <w:p>
-      <w:pPr>
-        <w:shd w:val="clear" w:color="auto" w:fill="1E1E1E"/>
-        <w:spacing w:after="0" w:line="285" w:lineRule="atLeast"/>
-        <w:rPr>
-          <w:rFonts w:ascii="Consolas" w:eastAsia="Times New Roman" w:hAnsi="Consolas" w:cs="Times New Roman"/>
-          <w:color w:val="D4D4D4"/>
-          <w:lang w:eastAsia="es-ES"/>
-        </w:rPr>
-      </w:pPr>
-      <w:proofErr w:type="spellStart"/>
-      <w:r>
-        <w:rPr>
-          <w:rFonts w:ascii="Consolas" w:eastAsia="Times New Roman" w:hAnsi="Consolas" w:cs="Times New Roman"/>
-          <w:color w:val="9CDCFE"/>
-          <w:lang w:eastAsia="es-ES"/>
-        </w:rPr>
-        <w:t>ranks</w:t>
-      </w:r>
-      <w:proofErr w:type="spellEnd"/>
-      <w:r>
-        <w:rPr>
-          <w:rFonts w:ascii="Consolas" w:eastAsia="Times New Roman" w:hAnsi="Consolas" w:cs="Times New Roman"/>
-          <w:color w:val="D4D4D4"/>
-          <w:lang w:eastAsia="es-ES"/>
-        </w:rPr>
-        <w:t xml:space="preserve"> = </w:t>
-      </w:r>
-      <w:proofErr w:type="spellStart"/>
-      <w:r>
-        <w:rPr>
-          <w:rFonts w:ascii="Consolas" w:eastAsia="Times New Roman" w:hAnsi="Consolas" w:cs="Times New Roman"/>
-          <w:color w:val="4EC9B0"/>
-          <w:lang w:eastAsia="es-ES"/>
-        </w:rPr>
-        <w:t>af</w:t>
-      </w:r>
-      <w:r>
-        <w:rPr>
-          <w:rFonts w:ascii="Consolas" w:eastAsia="Times New Roman" w:hAnsi="Consolas" w:cs="Times New Roman"/>
-          <w:color w:val="D4D4D4"/>
-          <w:lang w:eastAsia="es-ES"/>
-        </w:rPr>
-        <w:t>.rank_data</w:t>
-      </w:r>
-      <w:proofErr w:type="spellEnd"/>
-      <w:r>
-        <w:rPr>
-          <w:rFonts w:ascii="Consolas" w:eastAsia="Times New Roman" w:hAnsi="Consolas" w:cs="Times New Roman"/>
-          <w:color w:val="D4D4D4"/>
-          <w:lang w:eastAsia="es-ES"/>
-        </w:rPr>
-        <w:t>(</w:t>
-      </w:r>
-      <w:r>
-        <w:rPr>
-          <w:rFonts w:ascii="Consolas" w:eastAsia="Times New Roman" w:hAnsi="Consolas" w:cs="Times New Roman"/>
-          <w:color w:val="9CDCFE"/>
-          <w:lang w:eastAsia="es-ES"/>
-        </w:rPr>
-        <w:t>custom_calc_df</w:t>
-      </w:r>
-      <w:r>
-        <w:rPr>
-          <w:rFonts w:ascii="Consolas" w:eastAsia="Times New Roman" w:hAnsi="Consolas" w:cs="Times New Roman"/>
-          <w:color w:val="D4D4D4"/>
-          <w:lang w:eastAsia="es-ES"/>
-        </w:rPr>
-        <w:t>,</w:t>
-      </w:r>
-      <w:r>
-        <w:rPr>
-          <w:rFonts w:ascii="Consolas" w:eastAsia="Times New Roman" w:hAnsi="Consolas" w:cs="Times New Roman"/>
-          <w:color w:val="9CDCFE"/>
-          <w:lang w:eastAsia="es-ES"/>
-        </w:rPr>
-        <w:t>n_</w:t>
-      </w:r>
-      <w:proofErr w:type="spellStart"/>
-      <w:r>
-        <w:rPr>
-          <w:rFonts w:ascii="Consolas" w:eastAsia="Times New Roman" w:hAnsi="Consolas" w:cs="Times New Roman"/>
-          <w:color w:val="9CDCFE"/>
-          <w:lang w:eastAsia="es-ES"/>
-        </w:rPr>
-        <w:t>quantiles</w:t>
-      </w:r>
-      <w:proofErr w:type="spellEnd"/>
-      <w:r>
-        <w:rPr>
-          <w:rFonts w:ascii="Consolas" w:eastAsia="Times New Roman" w:hAnsi="Consolas" w:cs="Times New Roman"/>
-          <w:color w:val="D4D4D4"/>
-          <w:lang w:eastAsia="es-ES"/>
-        </w:rPr>
-        <w:t>,</w:t>
-      </w:r>
-      <w:r>
-        <w:rPr>
-          <w:rFonts w:ascii="Consolas" w:eastAsia="Times New Roman" w:hAnsi="Consolas" w:cs="Times New Roman"/>
-          <w:color w:val="CE9178"/>
-          <w:lang w:eastAsia="es-ES"/>
-        </w:rPr>
-        <w:t>'</w:t>
-      </w:r>
-      <w:proofErr w:type="spellStart"/>
-      <w:r>
-        <w:rPr>
-          <w:rFonts w:ascii="Consolas" w:eastAsia="Times New Roman" w:hAnsi="Consolas" w:cs="Times New Roman"/>
-          <w:color w:val="CE9178"/>
-          <w:lang w:eastAsia="es-ES"/>
-        </w:rPr>
-        <w:t>high</w:t>
-      </w:r>
-      <w:proofErr w:type="spellEnd"/>
-      <w:r>
-        <w:rPr>
-          <w:rFonts w:ascii="Consolas" w:eastAsia="Times New Roman" w:hAnsi="Consolas" w:cs="Times New Roman"/>
-          <w:color w:val="CE9178"/>
-          <w:lang w:eastAsia="es-ES"/>
-        </w:rPr>
-        <w:t>'</w:t>
-      </w:r>
-      <w:r>
-        <w:rPr>
-          <w:rFonts w:ascii="Consolas" w:eastAsia="Times New Roman" w:hAnsi="Consolas" w:cs="Times New Roman"/>
-          <w:color w:val="D4D4D4"/>
-          <w:lang w:eastAsia="es-ES"/>
-        </w:rPr>
-        <w:t>).</w:t>
-      </w:r>
-      <w:proofErr w:type="spellStart"/>
-      <w:r>
-        <w:rPr>
-          <w:rFonts w:ascii="Consolas" w:eastAsia="Times New Roman" w:hAnsi="Consolas" w:cs="Times New Roman"/>
-          <w:color w:val="D4D4D4"/>
-          <w:lang w:eastAsia="es-ES"/>
-        </w:rPr>
-        <w:t>iloc</w:t>
-      </w:r>
-      <w:proofErr w:type="spellEnd"/>
-      <w:r>
-        <w:rPr>
-          <w:rFonts w:ascii="Consolas" w:eastAsia="Times New Roman" w:hAnsi="Consolas" w:cs="Times New Roman"/>
-          <w:color w:val="D4D4D4"/>
-          <w:lang w:eastAsia="es-ES"/>
-        </w:rPr>
-        <w:t>[-</w:t>
-      </w:r>
-      <w:proofErr w:type="gramStart"/>
-      <w:r>
-        <w:rPr>
-          <w:rFonts w:ascii="Consolas" w:eastAsia="Times New Roman" w:hAnsi="Consolas" w:cs="Times New Roman"/>
-          <w:color w:val="B5CEA8"/>
-          <w:lang w:eastAsia="es-ES"/>
-        </w:rPr>
-        <w:t>1</w:t>
-      </w:r>
-      <w:r>
-        <w:rPr>
-          <w:rFonts w:ascii="Consolas" w:eastAsia="Times New Roman" w:hAnsi="Consolas" w:cs="Times New Roman"/>
-          <w:color w:val="D4D4D4"/>
-          <w:lang w:eastAsia="es-ES"/>
-        </w:rPr>
-        <w:t>,:</w:t>
-      </w:r>
-      <w:proofErr w:type="gramEnd"/>
-      <w:r>
-        <w:rPr>
-          <w:rFonts w:ascii="Consolas" w:eastAsia="Times New Roman" w:hAnsi="Consolas" w:cs="Times New Roman"/>
-          <w:color w:val="D4D4D4"/>
-          <w:lang w:eastAsia="es-ES"/>
-        </w:rPr>
-        <w:t>]</w:t>
-      </w:r>
-    </w:p>
-    <w:p>
-      <w:pPr>
-        <w:spacing w:before="240"/>
-      </w:pPr>
-      <w:r>
-        <w:t>‘.</w:t>
-      </w:r>
-      <w:proofErr w:type="spellStart"/>
-      <w:r>
-        <w:t>iloc</w:t>
-      </w:r>
-      <w:proofErr w:type="spellEnd"/>
-      <w:r>
-        <w:t>[-</w:t>
-      </w:r>
-      <w:proofErr w:type="gramStart"/>
-      <w:r>
-        <w:t>1,:</w:t>
-      </w:r>
-      <w:proofErr w:type="gramEnd"/>
-      <w:r>
-        <w:t>]’ coge la ultima fila de la tabla</w:t>
-      </w:r>
-      <w:r>
-        <w:t xml:space="preserve"> – la fecha </w:t>
-      </w:r>
-      <w:r>
-        <w:t>más</w:t>
-      </w:r>
-      <w:r>
-        <w:t xml:space="preserve"> reciente (debería ser la actual).</w:t>
-      </w:r>
-    </w:p>
-    <w:p>
-      <w:pPr>
-        <w:tabs>
-          <w:tab w:val="left" w:pos="6555"/>
-        </w:tabs>
-        <w:spacing w:before="240"/>
-      </w:pPr>
-      <w:r>
-        <w:t xml:space="preserve">¡Ahora ya son accesibles las listas de </w:t>
-      </w:r>
-      <w:proofErr w:type="spellStart"/>
-      <w:r>
-        <w:t>tickers</w:t>
-      </w:r>
-      <w:proofErr w:type="spellEnd"/>
-      <w:r>
-        <w:t xml:space="preserve"> de cada cuantil!</w:t>
-      </w:r>
-      <w:r>
-        <w:tab/>
-      </w:r>
-    </w:p>
-    <w:p>
-      <w:r>
         <w:drawing>
-          <wp:inline distT="0" distB="0" distL="0" distR="0" wp14:anchorId="66AFC45A" wp14:editId="000C8C43">
-            <wp:extent cx="2448267" cy="1895740"/>
-            <wp:effectExtent l="0" t="0" r="9525" b="9525"/>
-            <wp:docPr id="45" name="Imagen 45"/>
+          <wp:inline distT="0" distB="0" distL="0" distR="0" wp14:anchorId="0D52B2EC" wp14:editId="7AB2459F">
+            <wp:extent cx="3361690" cy="312420"/>
+            <wp:effectExtent l="0" t="0" r="0" b="0"/>
+            <wp:docPr id="6" name="Imagen 6"/>
             <wp:cNvGraphicFramePr>
               <a:graphicFrameLocks xmlns:a="http://schemas.openxmlformats.org/drawingml/2006/main" noChangeAspect="1"/>
             </wp:cNvGraphicFramePr>
@@ -7561,20 +6802,27 @@
                     <pic:cNvPr id="1" name=""/>
                     <pic:cNvPicPr/>
                   </pic:nvPicPr>
-                  <pic:blipFill>
+                  <pic:blipFill rotWithShape="1">
                     <a:blip r:embed="rId37"/>
-                    <a:stretch>
-                      <a:fillRect/>
-                    </a:stretch>
+                    <a:srcRect t="25184" b="14064"/>
+                    <a:stretch/>
                   </pic:blipFill>
-                  <pic:spPr>
+                  <pic:spPr bwMode="auto">
                     <a:xfrm>
                       <a:off x="0" y="0"/>
-                      <a:ext cx="2448267" cy="1895740"/>
+                      <a:ext cx="3362794" cy="312523"/>
                     </a:xfrm>
                     <a:prstGeom prst="rect">
                       <a:avLst/>
                     </a:prstGeom>
+                    <a:ln>
+                      <a:noFill/>
+                    </a:ln>
+                    <a:extLst>
+                      <a:ext uri="{53640926-AAD7-44D8-BBD7-CCE9431645EC}">
+                        <a14:shadowObscured xmlns:a14="http://schemas.microsoft.com/office/drawing/2010/main"/>
+                      </a:ext>
+                    </a:extLst>
                   </pic:spPr>
                 </pic:pic>
               </a:graphicData>
@@ -7583,111 +6831,802 @@
         </w:drawing>
       </w:r>
     </w:p>
-    <w:p/>
-    <w:p/>
-    <w:p/>
-    <w:p/>
-    <w:p/>
-    <w:p>
-      <w:pPr>
-        <w:pStyle w:val="Ttulo1"/>
-      </w:pPr>
-      <w:bookmarkStart w:id="12" w:name="_Toc134614765"/>
-      <w:r>
-        <w:lastRenderedPageBreak/>
-        <w:t>Las funciones de Descarga - d</w:t>
-      </w:r>
-      <w:r>
-        <w:t>ata_retrieval.py</w:t>
-      </w:r>
-      <w:bookmarkEnd w:id="12"/>
-    </w:p>
-    <w:p>
-      <w:r>
-        <w:t xml:space="preserve">El fichero data_retrieval.py contiene todas las funciones usadas por los notebooks para hacer </w:t>
-      </w:r>
-      <w:r>
-        <w:t>llamadas</w:t>
-      </w:r>
-      <w:r>
-        <w:t xml:space="preserve"> a Eikon</w:t>
-      </w:r>
-      <w:r>
-        <w:t xml:space="preserve"> y </w:t>
-      </w:r>
-      <w:r>
-        <w:t>limpiar</w:t>
-      </w:r>
-      <w:r>
+    <w:p>
+      <w:pPr>
+        <w:spacing w:after="0"/>
+      </w:pPr>
+      <w:r>
+        <w:t xml:space="preserve">Y después diseñar la función de </w:t>
+      </w:r>
+      <w:r>
+        <w:t>cálculo</w:t>
+      </w:r>
+      <w:r>
+        <w:t xml:space="preserve"> deseada:</w:t>
+      </w:r>
+    </w:p>
+    <w:p>
+      <w:pPr>
+        <w:shd w:val="clear" w:color="auto" w:fill="1E1E1E"/>
+        <w:spacing w:after="0" w:line="285" w:lineRule="atLeast"/>
+        <w:rPr>
+          <w:rFonts w:ascii="Consolas" w:eastAsia="Times New Roman" w:hAnsi="Consolas" w:cs="Times New Roman"/>
+          <w:color w:val="D4D4D4"/>
+          <w:lang w:eastAsia="es-ES"/>
+        </w:rPr>
+      </w:pPr>
+      <w:r>
+        <w:rPr>
+          <w:rFonts w:ascii="Consolas" w:eastAsia="Times New Roman" w:hAnsi="Consolas" w:cs="Times New Roman"/>
+          <w:color w:val="9CDCFE"/>
+          <w:lang w:eastAsia="es-ES"/>
+        </w:rPr>
+        <w:t>calc1</w:t>
+      </w:r>
+      <w:r>
+        <w:rPr>
+          <w:rFonts w:ascii="Consolas" w:eastAsia="Times New Roman" w:hAnsi="Consolas" w:cs="Times New Roman"/>
+          <w:color w:val="D4D4D4"/>
+          <w:lang w:eastAsia="es-ES"/>
+        </w:rPr>
+        <w:t xml:space="preserve"> = </w:t>
+      </w:r>
+      <w:proofErr w:type="spellStart"/>
+      <w:r>
+        <w:rPr>
+          <w:rFonts w:ascii="Consolas" w:eastAsia="Times New Roman" w:hAnsi="Consolas" w:cs="Times New Roman"/>
+          <w:color w:val="4EC9B0"/>
+          <w:lang w:eastAsia="es-ES"/>
+        </w:rPr>
+        <w:t>calcs</w:t>
+      </w:r>
+      <w:r>
+        <w:rPr>
+          <w:rFonts w:ascii="Consolas" w:eastAsia="Times New Roman" w:hAnsi="Consolas" w:cs="Times New Roman"/>
+          <w:color w:val="D4D4D4"/>
+          <w:lang w:eastAsia="es-ES"/>
+        </w:rPr>
+        <w:t>.exponential_ma</w:t>
+      </w:r>
+      <w:proofErr w:type="spellEnd"/>
+      <w:r>
+        <w:rPr>
+          <w:rFonts w:ascii="Consolas" w:eastAsia="Times New Roman" w:hAnsi="Consolas" w:cs="Times New Roman"/>
+          <w:color w:val="D4D4D4"/>
+          <w:lang w:eastAsia="es-ES"/>
+        </w:rPr>
+        <w:t>(</w:t>
+      </w:r>
+      <w:proofErr w:type="spellStart"/>
+      <w:r>
+        <w:rPr>
+          <w:rFonts w:ascii="Consolas" w:eastAsia="Times New Roman" w:hAnsi="Consolas" w:cs="Times New Roman"/>
+          <w:color w:val="9CDCFE"/>
+          <w:lang w:eastAsia="es-ES"/>
+        </w:rPr>
+        <w:t>volume_df</w:t>
+      </w:r>
+      <w:r>
+        <w:rPr>
+          <w:rFonts w:ascii="Consolas" w:eastAsia="Times New Roman" w:hAnsi="Consolas" w:cs="Times New Roman"/>
+          <w:color w:val="D4D4D4"/>
+          <w:lang w:eastAsia="es-ES"/>
+        </w:rPr>
+        <w:t>.apply</w:t>
+      </w:r>
+      <w:proofErr w:type="spellEnd"/>
+      <w:r>
+        <w:rPr>
+          <w:rFonts w:ascii="Consolas" w:eastAsia="Times New Roman" w:hAnsi="Consolas" w:cs="Times New Roman"/>
+          <w:color w:val="D4D4D4"/>
+          <w:lang w:eastAsia="es-ES"/>
+        </w:rPr>
+        <w:t>(</w:t>
+      </w:r>
+      <w:proofErr w:type="spellStart"/>
+      <w:r>
+        <w:rPr>
+          <w:rFonts w:ascii="Consolas" w:eastAsia="Times New Roman" w:hAnsi="Consolas" w:cs="Times New Roman"/>
+          <w:color w:val="4EC9B0"/>
+          <w:lang w:eastAsia="es-ES"/>
+        </w:rPr>
+        <w:t>pd</w:t>
+      </w:r>
+      <w:r>
+        <w:rPr>
+          <w:rFonts w:ascii="Consolas" w:eastAsia="Times New Roman" w:hAnsi="Consolas" w:cs="Times New Roman"/>
+          <w:color w:val="D4D4D4"/>
+          <w:lang w:eastAsia="es-ES"/>
+        </w:rPr>
+        <w:t>.</w:t>
+      </w:r>
+      <w:r>
+        <w:rPr>
+          <w:rFonts w:ascii="Consolas" w:eastAsia="Times New Roman" w:hAnsi="Consolas" w:cs="Times New Roman"/>
+          <w:color w:val="DCDCAA"/>
+          <w:lang w:eastAsia="es-ES"/>
+        </w:rPr>
+        <w:t>to_numeric</w:t>
+      </w:r>
+      <w:proofErr w:type="spellEnd"/>
+      <w:r>
+        <w:rPr>
+          <w:rFonts w:ascii="Consolas" w:eastAsia="Times New Roman" w:hAnsi="Consolas" w:cs="Times New Roman"/>
+          <w:color w:val="D4D4D4"/>
+          <w:lang w:eastAsia="es-ES"/>
+        </w:rPr>
+        <w:t>),</w:t>
+      </w:r>
+      <w:r>
+        <w:rPr>
+          <w:rFonts w:ascii="Consolas" w:eastAsia="Times New Roman" w:hAnsi="Consolas" w:cs="Times New Roman"/>
+          <w:color w:val="B5CEA8"/>
+          <w:lang w:eastAsia="es-ES"/>
+        </w:rPr>
+        <w:t>13</w:t>
+      </w:r>
+      <w:r>
+        <w:rPr>
+          <w:rFonts w:ascii="Consolas" w:eastAsia="Times New Roman" w:hAnsi="Consolas" w:cs="Times New Roman"/>
+          <w:color w:val="D4D4D4"/>
+          <w:lang w:eastAsia="es-ES"/>
+        </w:rPr>
+        <w:t>)</w:t>
+      </w:r>
+    </w:p>
+    <w:p>
+      <w:pPr>
+        <w:shd w:val="clear" w:color="auto" w:fill="1E1E1E"/>
+        <w:spacing w:after="0" w:line="285" w:lineRule="atLeast"/>
+        <w:rPr>
+          <w:rFonts w:ascii="Consolas" w:eastAsia="Times New Roman" w:hAnsi="Consolas" w:cs="Times New Roman"/>
+          <w:color w:val="D4D4D4"/>
+          <w:lang w:eastAsia="es-ES"/>
+        </w:rPr>
+      </w:pPr>
+      <w:r>
+        <w:rPr>
+          <w:rFonts w:ascii="Consolas" w:eastAsia="Times New Roman" w:hAnsi="Consolas" w:cs="Times New Roman"/>
+          <w:color w:val="9CDCFE"/>
+          <w:lang w:eastAsia="es-ES"/>
+        </w:rPr>
+        <w:t>calc2</w:t>
+      </w:r>
+      <w:r>
+        <w:rPr>
+          <w:rFonts w:ascii="Consolas" w:eastAsia="Times New Roman" w:hAnsi="Consolas" w:cs="Times New Roman"/>
+          <w:color w:val="D4D4D4"/>
+          <w:lang w:eastAsia="es-ES"/>
+        </w:rPr>
+        <w:t xml:space="preserve"> = </w:t>
+      </w:r>
+      <w:proofErr w:type="spellStart"/>
+      <w:r>
+        <w:rPr>
+          <w:rFonts w:ascii="Consolas" w:eastAsia="Times New Roman" w:hAnsi="Consolas" w:cs="Times New Roman"/>
+          <w:color w:val="4EC9B0"/>
+          <w:lang w:eastAsia="es-ES"/>
+        </w:rPr>
+        <w:t>calcs</w:t>
+      </w:r>
+      <w:r>
+        <w:rPr>
+          <w:rFonts w:ascii="Consolas" w:eastAsia="Times New Roman" w:hAnsi="Consolas" w:cs="Times New Roman"/>
+          <w:color w:val="D4D4D4"/>
+          <w:lang w:eastAsia="es-ES"/>
+        </w:rPr>
+        <w:t>.simple_ma</w:t>
+      </w:r>
+      <w:proofErr w:type="spellEnd"/>
+      <w:r>
+        <w:rPr>
+          <w:rFonts w:ascii="Consolas" w:eastAsia="Times New Roman" w:hAnsi="Consolas" w:cs="Times New Roman"/>
+          <w:color w:val="D4D4D4"/>
+          <w:lang w:eastAsia="es-ES"/>
+        </w:rPr>
+        <w:t>(</w:t>
+      </w:r>
+      <w:proofErr w:type="spellStart"/>
+      <w:r>
+        <w:rPr>
+          <w:rFonts w:ascii="Consolas" w:eastAsia="Times New Roman" w:hAnsi="Consolas" w:cs="Times New Roman"/>
+          <w:color w:val="9CDCFE"/>
+          <w:lang w:eastAsia="es-ES"/>
+        </w:rPr>
+        <w:t>ebit_df</w:t>
+      </w:r>
+      <w:r>
+        <w:rPr>
+          <w:rFonts w:ascii="Consolas" w:eastAsia="Times New Roman" w:hAnsi="Consolas" w:cs="Times New Roman"/>
+          <w:color w:val="D4D4D4"/>
+          <w:lang w:eastAsia="es-ES"/>
+        </w:rPr>
+        <w:t>.apply</w:t>
+      </w:r>
+      <w:proofErr w:type="spellEnd"/>
+      <w:r>
+        <w:rPr>
+          <w:rFonts w:ascii="Consolas" w:eastAsia="Times New Roman" w:hAnsi="Consolas" w:cs="Times New Roman"/>
+          <w:color w:val="D4D4D4"/>
+          <w:lang w:eastAsia="es-ES"/>
+        </w:rPr>
+        <w:t>(</w:t>
+      </w:r>
+      <w:proofErr w:type="spellStart"/>
+      <w:r>
+        <w:rPr>
+          <w:rFonts w:ascii="Consolas" w:eastAsia="Times New Roman" w:hAnsi="Consolas" w:cs="Times New Roman"/>
+          <w:color w:val="4EC9B0"/>
+          <w:lang w:eastAsia="es-ES"/>
+        </w:rPr>
+        <w:t>pd</w:t>
+      </w:r>
+      <w:r>
+        <w:rPr>
+          <w:rFonts w:ascii="Consolas" w:eastAsia="Times New Roman" w:hAnsi="Consolas" w:cs="Times New Roman"/>
+          <w:color w:val="D4D4D4"/>
+          <w:lang w:eastAsia="es-ES"/>
+        </w:rPr>
+        <w:t>.</w:t>
+      </w:r>
+      <w:r>
+        <w:rPr>
+          <w:rFonts w:ascii="Consolas" w:eastAsia="Times New Roman" w:hAnsi="Consolas" w:cs="Times New Roman"/>
+          <w:color w:val="DCDCAA"/>
+          <w:lang w:eastAsia="es-ES"/>
+        </w:rPr>
+        <w:t>to_numeric</w:t>
+      </w:r>
+      <w:proofErr w:type="spellEnd"/>
+      <w:r>
+        <w:rPr>
+          <w:rFonts w:ascii="Consolas" w:eastAsia="Times New Roman" w:hAnsi="Consolas" w:cs="Times New Roman"/>
+          <w:color w:val="D4D4D4"/>
+          <w:lang w:eastAsia="es-ES"/>
+        </w:rPr>
+        <w:t>),</w:t>
+      </w:r>
+      <w:r>
+        <w:rPr>
+          <w:rFonts w:ascii="Consolas" w:eastAsia="Times New Roman" w:hAnsi="Consolas" w:cs="Times New Roman"/>
+          <w:color w:val="B5CEA8"/>
+          <w:lang w:eastAsia="es-ES"/>
+        </w:rPr>
+        <w:t>4</w:t>
+      </w:r>
+      <w:r>
+        <w:rPr>
+          <w:rFonts w:ascii="Consolas" w:eastAsia="Times New Roman" w:hAnsi="Consolas" w:cs="Times New Roman"/>
+          <w:color w:val="D4D4D4"/>
+          <w:lang w:eastAsia="es-ES"/>
+        </w:rPr>
+        <w:t>)</w:t>
+      </w:r>
+    </w:p>
+    <w:p>
+      <w:pPr>
+        <w:shd w:val="clear" w:color="auto" w:fill="1E1E1E"/>
+        <w:spacing w:after="0" w:line="285" w:lineRule="atLeast"/>
+        <w:rPr>
+          <w:rFonts w:ascii="Consolas" w:eastAsia="Times New Roman" w:hAnsi="Consolas" w:cs="Times New Roman"/>
+          <w:color w:val="D4D4D4"/>
+          <w:lang w:eastAsia="es-ES"/>
+        </w:rPr>
+      </w:pPr>
+      <w:r>
+        <w:rPr>
+          <w:rFonts w:ascii="Consolas" w:eastAsia="Times New Roman" w:hAnsi="Consolas" w:cs="Times New Roman"/>
+          <w:color w:val="9CDCFE"/>
+          <w:lang w:eastAsia="es-ES"/>
+        </w:rPr>
+        <w:t>calc</w:t>
+      </w:r>
+      <w:r>
+        <w:rPr>
+          <w:rFonts w:ascii="Consolas" w:eastAsia="Times New Roman" w:hAnsi="Consolas" w:cs="Times New Roman"/>
+          <w:color w:val="9CDCFE"/>
+          <w:lang w:eastAsia="es-ES"/>
+        </w:rPr>
+        <w:t xml:space="preserve">3 </w:t>
+      </w:r>
+      <w:r>
+        <w:rPr>
+          <w:rFonts w:ascii="Consolas" w:eastAsia="Times New Roman" w:hAnsi="Consolas" w:cs="Times New Roman"/>
+          <w:color w:val="FFFFFF" w:themeColor="background1"/>
+          <w:lang w:eastAsia="es-ES"/>
+        </w:rPr>
+        <w:t>=</w:t>
+      </w:r>
+      <w:r>
+        <w:rPr>
+          <w:rFonts w:ascii="Consolas" w:eastAsia="Times New Roman" w:hAnsi="Consolas" w:cs="Times New Roman"/>
+          <w:color w:val="9CDCFE"/>
+          <w:lang w:eastAsia="es-ES"/>
+        </w:rPr>
         <w:t xml:space="preserve"> </w:t>
       </w:r>
-      <w:r>
-        <w:t>+</w:t>
-      </w:r>
-      <w:r>
-        <w:t xml:space="preserve"> </w:t>
-      </w:r>
-      <w:r>
-        <w:t>procesar los datos.</w:t>
-      </w:r>
-      <w:r>
-        <w:t xml:space="preserve"> Esta sección solo documenta </w:t>
-      </w:r>
-      <w:r>
-        <w:t xml:space="preserve">las partes del fichero que pueden ser relevantes para el uso de sus funciones en los notebooks de descarga (en caso de haber </w:t>
-      </w:r>
-      <w:r>
-        <w:t>algún</w:t>
-      </w:r>
-      <w:r>
-        <w:t xml:space="preserve"> </w:t>
-      </w:r>
-      <w:r>
-        <w:t xml:space="preserve">error </w:t>
-      </w:r>
-      <w:r>
-        <w:t>usando su configuración actual)</w:t>
-      </w:r>
-      <w:r>
-        <w:t xml:space="preserve">. En caso de desear comprender todas las funciones con exactitud, el fichero está </w:t>
-      </w:r>
-      <w:r>
-        <w:t>adecua</w:t>
-      </w:r>
-      <w:r>
-        <w:t>damente</w:t>
-      </w:r>
-      <w:r>
-        <w:t xml:space="preserve"> documentado con comentarios</w:t>
-      </w:r>
-      <w:r>
+      <w:proofErr w:type="spellStart"/>
+      <w:r>
+        <w:rPr>
+          <w:rFonts w:ascii="Consolas" w:eastAsia="Times New Roman" w:hAnsi="Consolas" w:cs="Times New Roman"/>
+          <w:color w:val="4EC9B0"/>
+          <w:lang w:eastAsia="es-ES"/>
+        </w:rPr>
+        <w:t>calcs</w:t>
+      </w:r>
+      <w:r>
+        <w:rPr>
+          <w:rFonts w:ascii="Consolas" w:eastAsia="Times New Roman" w:hAnsi="Consolas" w:cs="Times New Roman"/>
+          <w:color w:val="D4D4D4"/>
+          <w:lang w:eastAsia="es-ES"/>
+        </w:rPr>
+        <w:t>.rsi</w:t>
+      </w:r>
+      <w:proofErr w:type="spellEnd"/>
+      <w:r>
+        <w:rPr>
+          <w:rFonts w:ascii="Consolas" w:eastAsia="Times New Roman" w:hAnsi="Consolas" w:cs="Times New Roman"/>
+          <w:color w:val="D4D4D4"/>
+          <w:lang w:eastAsia="es-ES"/>
+        </w:rPr>
+        <w:t>(</w:t>
+      </w:r>
+      <w:r>
+        <w:rPr>
+          <w:rFonts w:ascii="Consolas" w:eastAsia="Times New Roman" w:hAnsi="Consolas" w:cs="Times New Roman"/>
+          <w:color w:val="9CDCFE"/>
+          <w:lang w:eastAsia="es-ES"/>
+        </w:rPr>
+        <w:t>esg_df</w:t>
+      </w:r>
+      <w:r>
+        <w:rPr>
+          <w:rFonts w:ascii="Consolas" w:eastAsia="Times New Roman" w:hAnsi="Consolas" w:cs="Times New Roman"/>
+          <w:color w:val="D4D4D4"/>
+          <w:lang w:eastAsia="es-ES"/>
+        </w:rPr>
         <w:t>,</w:t>
       </w:r>
       <w:r>
-        <w:t xml:space="preserve"> lo que debería ser suficiente para </w:t>
-      </w:r>
-      <w:r>
-        <w:t>su entendimiento.</w:t>
-      </w:r>
-    </w:p>
-    <w:p>
-      <w:r>
-        <w:t xml:space="preserve">La estructura del código es </w:t>
-      </w:r>
-      <w:r>
-        <w:t>así</w:t>
+        <w:rPr>
+          <w:rFonts w:ascii="Consolas" w:eastAsia="Times New Roman" w:hAnsi="Consolas" w:cs="Times New Roman"/>
+          <w:color w:val="B5CEA8"/>
+          <w:lang w:eastAsia="es-ES"/>
+        </w:rPr>
+        <w:t>4</w:t>
+      </w:r>
+      <w:r>
+        <w:rPr>
+          <w:rFonts w:ascii="Consolas" w:eastAsia="Times New Roman" w:hAnsi="Consolas" w:cs="Times New Roman"/>
+          <w:color w:val="D4D4D4"/>
+          <w:lang w:eastAsia="es-ES"/>
+        </w:rPr>
+        <w:t>)</w:t>
+      </w:r>
+    </w:p>
+    <w:p>
+      <w:pPr>
+        <w:shd w:val="clear" w:color="auto" w:fill="1E1E1E"/>
+        <w:spacing w:line="285" w:lineRule="atLeast"/>
+        <w:rPr>
+          <w:rFonts w:ascii="Consolas" w:eastAsia="Times New Roman" w:hAnsi="Consolas" w:cs="Times New Roman"/>
+          <w:color w:val="D4D4D4"/>
+          <w:lang w:eastAsia="es-ES"/>
+        </w:rPr>
+      </w:pPr>
+      <w:proofErr w:type="spellStart"/>
+      <w:r>
+        <w:rPr>
+          <w:rFonts w:ascii="Consolas" w:eastAsia="Times New Roman" w:hAnsi="Consolas" w:cs="Times New Roman"/>
+          <w:color w:val="9CDCFE"/>
+          <w:lang w:eastAsia="es-ES"/>
+        </w:rPr>
+        <w:t>custom_calc_df</w:t>
+      </w:r>
+      <w:proofErr w:type="spellEnd"/>
+      <w:r>
+        <w:rPr>
+          <w:rFonts w:ascii="Consolas" w:eastAsia="Times New Roman" w:hAnsi="Consolas" w:cs="Times New Roman"/>
+          <w:color w:val="D4D4D4"/>
+          <w:lang w:eastAsia="es-ES"/>
+        </w:rPr>
+        <w:t xml:space="preserve"> = </w:t>
+      </w:r>
+      <w:r>
+        <w:rPr>
+          <w:rFonts w:ascii="Consolas" w:eastAsia="Times New Roman" w:hAnsi="Consolas" w:cs="Times New Roman"/>
+          <w:color w:val="9CDCFE"/>
+          <w:lang w:eastAsia="es-ES"/>
+        </w:rPr>
+        <w:t>calc1</w:t>
+      </w:r>
+      <w:r>
+        <w:rPr>
+          <w:rFonts w:ascii="Consolas" w:eastAsia="Times New Roman" w:hAnsi="Consolas" w:cs="Times New Roman"/>
+          <w:color w:val="D4D4D4"/>
+          <w:lang w:eastAsia="es-ES"/>
+        </w:rPr>
+        <w:t>*</w:t>
+      </w:r>
+      <w:r>
+        <w:rPr>
+          <w:rFonts w:ascii="Consolas" w:eastAsia="Times New Roman" w:hAnsi="Consolas" w:cs="Times New Roman"/>
+          <w:color w:val="9CDCFE"/>
+          <w:lang w:eastAsia="es-ES"/>
+        </w:rPr>
+        <w:t>calc2</w:t>
+      </w:r>
+      <w:r>
+        <w:rPr>
+          <w:rFonts w:ascii="Consolas" w:eastAsia="Times New Roman" w:hAnsi="Consolas" w:cs="Times New Roman"/>
+          <w:color w:val="D4D4D4"/>
+          <w:lang w:eastAsia="es-ES"/>
+        </w:rPr>
+        <w:t>/</w:t>
+      </w:r>
+      <w:r>
+        <w:rPr>
+          <w:rFonts w:ascii="Consolas" w:eastAsia="Times New Roman" w:hAnsi="Consolas" w:cs="Times New Roman"/>
+          <w:color w:val="9CDCFE"/>
+          <w:lang w:eastAsia="es-ES"/>
+        </w:rPr>
+        <w:t>calc</w:t>
+      </w:r>
+      <w:r>
+        <w:rPr>
+          <w:rFonts w:ascii="Consolas" w:eastAsia="Times New Roman" w:hAnsi="Consolas" w:cs="Times New Roman"/>
+          <w:color w:val="9CDCFE"/>
+          <w:lang w:eastAsia="es-ES"/>
+        </w:rPr>
+        <w:t>3</w:t>
+      </w:r>
+    </w:p>
+    <w:p>
+      <w:r>
+        <w:t>Aquí</w:t>
+      </w:r>
+      <w:r>
+        <w:t>,</w:t>
+      </w:r>
+      <w:r>
+        <w:t xml:space="preserve"> es una media </w:t>
+      </w:r>
+      <w:r>
+        <w:t>móvil</w:t>
+      </w:r>
+      <w:r>
+        <w:t xml:space="preserve"> exponencial del Volumen a un año</w:t>
+      </w:r>
+      <w:r>
+        <w:t xml:space="preserve">, multiplicada por la media </w:t>
+      </w:r>
+      <w:r>
+        <w:t>móvil</w:t>
+      </w:r>
+      <w:r>
+        <w:t xml:space="preserve"> a 3 meses del EBIT, dividido por el </w:t>
+      </w:r>
+      <w:r>
+        <w:t>RSI</w:t>
+      </w:r>
+      <w:r>
+        <w:t xml:space="preserve"> a 3 meses del </w:t>
+      </w:r>
+      <w:proofErr w:type="spellStart"/>
+      <w:r>
+        <w:t>ESGScore</w:t>
+      </w:r>
+      <w:proofErr w:type="spellEnd"/>
+      <w:r>
+        <w:t>.</w:t>
+      </w:r>
+    </w:p>
+    <w:p>
+      <w:pPr>
+        <w:spacing w:after="0"/>
+      </w:pPr>
+      <w:r>
+        <w:t>Con los datos finales calculados</w:t>
+      </w:r>
+      <w:r>
+        <w:t>,</w:t>
+      </w:r>
+      <w:r>
+        <w:t xml:space="preserve"> se puede pasar el </w:t>
+      </w:r>
+      <w:r>
+        <w:t>DataFrame</w:t>
+      </w:r>
+      <w:r>
+        <w:t xml:space="preserve"> a la función de ranking</w:t>
       </w:r>
       <w:r>
         <w:t>:</w:t>
       </w:r>
     </w:p>
     <w:p>
-      <w:r>
+      <w:pPr>
+        <w:shd w:val="clear" w:color="auto" w:fill="1E1E1E"/>
+        <w:spacing w:after="0" w:line="285" w:lineRule="atLeast"/>
+        <w:rPr>
+          <w:rFonts w:ascii="Consolas" w:eastAsia="Times New Roman" w:hAnsi="Consolas" w:cs="Times New Roman"/>
+          <w:color w:val="D4D4D4"/>
+          <w:lang w:eastAsia="es-ES"/>
+        </w:rPr>
+      </w:pPr>
+      <w:proofErr w:type="spellStart"/>
+      <w:r>
+        <w:rPr>
+          <w:rFonts w:ascii="Consolas" w:eastAsia="Times New Roman" w:hAnsi="Consolas" w:cs="Times New Roman"/>
+          <w:color w:val="9CDCFE"/>
+          <w:lang w:eastAsia="es-ES"/>
+        </w:rPr>
+        <w:t>n_quantiles</w:t>
+      </w:r>
+      <w:proofErr w:type="spellEnd"/>
+      <w:r>
+        <w:rPr>
+          <w:rFonts w:ascii="Consolas" w:eastAsia="Times New Roman" w:hAnsi="Consolas" w:cs="Times New Roman"/>
+          <w:color w:val="D4D4D4"/>
+          <w:lang w:eastAsia="es-ES"/>
+        </w:rPr>
+        <w:t xml:space="preserve"> = </w:t>
+      </w:r>
+      <w:r>
+        <w:rPr>
+          <w:rFonts w:ascii="Consolas" w:eastAsia="Times New Roman" w:hAnsi="Consolas" w:cs="Times New Roman"/>
+          <w:color w:val="B5CEA8"/>
+          <w:lang w:eastAsia="es-ES"/>
+        </w:rPr>
+        <w:t>10</w:t>
+      </w:r>
+    </w:p>
+    <w:p>
+      <w:pPr>
+        <w:shd w:val="clear" w:color="auto" w:fill="1E1E1E"/>
+        <w:spacing w:after="0" w:line="285" w:lineRule="atLeast"/>
+        <w:rPr>
+          <w:rFonts w:ascii="Consolas" w:eastAsia="Times New Roman" w:hAnsi="Consolas" w:cs="Times New Roman"/>
+          <w:color w:val="D4D4D4"/>
+          <w:lang w:eastAsia="es-ES"/>
+        </w:rPr>
+      </w:pPr>
+      <w:proofErr w:type="spellStart"/>
+      <w:r>
+        <w:rPr>
+          <w:rFonts w:ascii="Consolas" w:eastAsia="Times New Roman" w:hAnsi="Consolas" w:cs="Times New Roman"/>
+          <w:color w:val="9CDCFE"/>
+          <w:lang w:eastAsia="es-ES"/>
+        </w:rPr>
+        <w:t>ranks</w:t>
+      </w:r>
+      <w:proofErr w:type="spellEnd"/>
+      <w:r>
+        <w:rPr>
+          <w:rFonts w:ascii="Consolas" w:eastAsia="Times New Roman" w:hAnsi="Consolas" w:cs="Times New Roman"/>
+          <w:color w:val="D4D4D4"/>
+          <w:lang w:eastAsia="es-ES"/>
+        </w:rPr>
+        <w:t xml:space="preserve"> = </w:t>
+      </w:r>
+      <w:proofErr w:type="spellStart"/>
+      <w:r>
+        <w:rPr>
+          <w:rFonts w:ascii="Consolas" w:eastAsia="Times New Roman" w:hAnsi="Consolas" w:cs="Times New Roman"/>
+          <w:color w:val="4EC9B0"/>
+          <w:lang w:eastAsia="es-ES"/>
+        </w:rPr>
+        <w:t>af</w:t>
+      </w:r>
+      <w:r>
+        <w:rPr>
+          <w:rFonts w:ascii="Consolas" w:eastAsia="Times New Roman" w:hAnsi="Consolas" w:cs="Times New Roman"/>
+          <w:color w:val="D4D4D4"/>
+          <w:lang w:eastAsia="es-ES"/>
+        </w:rPr>
+        <w:t>.rank_data</w:t>
+      </w:r>
+      <w:proofErr w:type="spellEnd"/>
+      <w:r>
+        <w:rPr>
+          <w:rFonts w:ascii="Consolas" w:eastAsia="Times New Roman" w:hAnsi="Consolas" w:cs="Times New Roman"/>
+          <w:color w:val="D4D4D4"/>
+          <w:lang w:eastAsia="es-ES"/>
+        </w:rPr>
+        <w:t>(</w:t>
+      </w:r>
+      <w:r>
+        <w:rPr>
+          <w:rFonts w:ascii="Consolas" w:eastAsia="Times New Roman" w:hAnsi="Consolas" w:cs="Times New Roman"/>
+          <w:color w:val="9CDCFE"/>
+          <w:lang w:eastAsia="es-ES"/>
+        </w:rPr>
+        <w:t>custom_calc_df</w:t>
+      </w:r>
+      <w:r>
+        <w:rPr>
+          <w:rFonts w:ascii="Consolas" w:eastAsia="Times New Roman" w:hAnsi="Consolas" w:cs="Times New Roman"/>
+          <w:color w:val="D4D4D4"/>
+          <w:lang w:eastAsia="es-ES"/>
+        </w:rPr>
+        <w:t>,</w:t>
+      </w:r>
+      <w:r>
+        <w:rPr>
+          <w:rFonts w:ascii="Consolas" w:eastAsia="Times New Roman" w:hAnsi="Consolas" w:cs="Times New Roman"/>
+          <w:color w:val="9CDCFE"/>
+          <w:lang w:eastAsia="es-ES"/>
+        </w:rPr>
+        <w:t>n_</w:t>
+      </w:r>
+      <w:proofErr w:type="spellStart"/>
+      <w:r>
+        <w:rPr>
+          <w:rFonts w:ascii="Consolas" w:eastAsia="Times New Roman" w:hAnsi="Consolas" w:cs="Times New Roman"/>
+          <w:color w:val="9CDCFE"/>
+          <w:lang w:eastAsia="es-ES"/>
+        </w:rPr>
+        <w:t>quantiles</w:t>
+      </w:r>
+      <w:proofErr w:type="spellEnd"/>
+      <w:r>
+        <w:rPr>
+          <w:rFonts w:ascii="Consolas" w:eastAsia="Times New Roman" w:hAnsi="Consolas" w:cs="Times New Roman"/>
+          <w:color w:val="D4D4D4"/>
+          <w:lang w:eastAsia="es-ES"/>
+        </w:rPr>
+        <w:t>,</w:t>
+      </w:r>
+      <w:r>
+        <w:rPr>
+          <w:rFonts w:ascii="Consolas" w:eastAsia="Times New Roman" w:hAnsi="Consolas" w:cs="Times New Roman"/>
+          <w:color w:val="CE9178"/>
+          <w:lang w:eastAsia="es-ES"/>
+        </w:rPr>
+        <w:t>'</w:t>
+      </w:r>
+      <w:proofErr w:type="spellStart"/>
+      <w:r>
+        <w:rPr>
+          <w:rFonts w:ascii="Consolas" w:eastAsia="Times New Roman" w:hAnsi="Consolas" w:cs="Times New Roman"/>
+          <w:color w:val="CE9178"/>
+          <w:lang w:eastAsia="es-ES"/>
+        </w:rPr>
+        <w:t>high</w:t>
+      </w:r>
+      <w:proofErr w:type="spellEnd"/>
+      <w:r>
+        <w:rPr>
+          <w:rFonts w:ascii="Consolas" w:eastAsia="Times New Roman" w:hAnsi="Consolas" w:cs="Times New Roman"/>
+          <w:color w:val="CE9178"/>
+          <w:lang w:eastAsia="es-ES"/>
+        </w:rPr>
+        <w:t>'</w:t>
+      </w:r>
+      <w:r>
+        <w:rPr>
+          <w:rFonts w:ascii="Consolas" w:eastAsia="Times New Roman" w:hAnsi="Consolas" w:cs="Times New Roman"/>
+          <w:color w:val="D4D4D4"/>
+          <w:lang w:eastAsia="es-ES"/>
+        </w:rPr>
+        <w:t>).</w:t>
+      </w:r>
+      <w:proofErr w:type="spellStart"/>
+      <w:r>
+        <w:rPr>
+          <w:rFonts w:ascii="Consolas" w:eastAsia="Times New Roman" w:hAnsi="Consolas" w:cs="Times New Roman"/>
+          <w:color w:val="D4D4D4"/>
+          <w:lang w:eastAsia="es-ES"/>
+        </w:rPr>
+        <w:t>iloc</w:t>
+      </w:r>
+      <w:proofErr w:type="spellEnd"/>
+      <w:r>
+        <w:rPr>
+          <w:rFonts w:ascii="Consolas" w:eastAsia="Times New Roman" w:hAnsi="Consolas" w:cs="Times New Roman"/>
+          <w:color w:val="D4D4D4"/>
+          <w:lang w:eastAsia="es-ES"/>
+        </w:rPr>
+        <w:t>[-</w:t>
+      </w:r>
+      <w:proofErr w:type="gramStart"/>
+      <w:r>
+        <w:rPr>
+          <w:rFonts w:ascii="Consolas" w:eastAsia="Times New Roman" w:hAnsi="Consolas" w:cs="Times New Roman"/>
+          <w:color w:val="B5CEA8"/>
+          <w:lang w:eastAsia="es-ES"/>
+        </w:rPr>
+        <w:t>1</w:t>
+      </w:r>
+      <w:r>
+        <w:rPr>
+          <w:rFonts w:ascii="Consolas" w:eastAsia="Times New Roman" w:hAnsi="Consolas" w:cs="Times New Roman"/>
+          <w:color w:val="D4D4D4"/>
+          <w:lang w:eastAsia="es-ES"/>
+        </w:rPr>
+        <w:t>,:</w:t>
+      </w:r>
+      <w:proofErr w:type="gramEnd"/>
+      <w:r>
+        <w:rPr>
+          <w:rFonts w:ascii="Consolas" w:eastAsia="Times New Roman" w:hAnsi="Consolas" w:cs="Times New Roman"/>
+          <w:color w:val="D4D4D4"/>
+          <w:lang w:eastAsia="es-ES"/>
+        </w:rPr>
+        <w:t>]</w:t>
+      </w:r>
+    </w:p>
+    <w:p>
+      <w:pPr>
+        <w:spacing w:before="240"/>
+      </w:pPr>
+      <w:r>
+        <w:t>‘.</w:t>
+      </w:r>
+      <w:proofErr w:type="spellStart"/>
+      <w:r>
+        <w:t>iloc</w:t>
+      </w:r>
+      <w:proofErr w:type="spellEnd"/>
+      <w:r>
+        <w:t>[-</w:t>
+      </w:r>
+      <w:proofErr w:type="gramStart"/>
+      <w:r>
+        <w:t>1,:</w:t>
+      </w:r>
+      <w:proofErr w:type="gramEnd"/>
+      <w:r>
+        <w:t xml:space="preserve">]’ coge la </w:t>
+      </w:r>
+      <w:r>
+        <w:t>última</w:t>
+      </w:r>
+      <w:r>
+        <w:t xml:space="preserve"> fila de la tabla</w:t>
+      </w:r>
+      <w:r>
+        <w:t xml:space="preserve"> – la fecha </w:t>
+      </w:r>
+      <w:r>
+        <w:t>más</w:t>
+      </w:r>
+      <w:r>
+        <w:t xml:space="preserve"> reciente (debería ser la actual).</w:t>
+      </w:r>
+    </w:p>
+    <w:p>
+      <w:pPr>
+        <w:tabs>
+          <w:tab w:val="left" w:pos="6555"/>
+        </w:tabs>
+        <w:spacing w:before="240"/>
+      </w:pPr>
+      <w:r>
+        <w:t xml:space="preserve">¡Ahora ya son accesibles las listas de </w:t>
+      </w:r>
+      <w:proofErr w:type="spellStart"/>
+      <w:r>
+        <w:t>tickers</w:t>
+      </w:r>
+      <w:proofErr w:type="spellEnd"/>
+      <w:r>
+        <w:t xml:space="preserve"> de cada cuantil!</w:t>
+      </w:r>
+      <w:r>
+        <w:tab/>
+      </w:r>
+    </w:p>
+    <w:p>
+      <w:r>
+        <w:rPr>
+          <w:noProof/>
+        </w:rPr>
         <w:drawing>
-          <wp:inline distT="0" distB="0" distL="0" distR="0" wp14:anchorId="4F3680BB" wp14:editId="7C3917D0">
-            <wp:extent cx="5400040" cy="3625215"/>
-            <wp:effectExtent l="0" t="0" r="0" b="0"/>
-            <wp:docPr id="46" name="Imagen 46"/>
+          <wp:inline distT="0" distB="0" distL="0" distR="0" wp14:anchorId="66AFC45A" wp14:editId="000C8C43">
+            <wp:extent cx="2448267" cy="1895740"/>
+            <wp:effectExtent l="0" t="0" r="9525" b="9525"/>
+            <wp:docPr id="45" name="Imagen 45"/>
             <wp:cNvGraphicFramePr>
               <a:graphicFrameLocks xmlns:a="http://schemas.openxmlformats.org/drawingml/2006/main" noChangeAspect="1"/>
             </wp:cNvGraphicFramePr>
@@ -7707,7 +7646,7 @@
                   <pic:spPr>
                     <a:xfrm>
                       <a:off x="0" y="0"/>
-                      <a:ext cx="5400040" cy="3625215"/>
+                      <a:ext cx="2448267" cy="1895740"/>
                     </a:xfrm>
                     <a:prstGeom prst="rect">
                       <a:avLst/>
@@ -7720,258 +7659,114 @@
         </w:drawing>
       </w:r>
     </w:p>
-    <w:p>
-      <w:pPr>
-        <w:pStyle w:val="Ttulo2"/>
-      </w:pPr>
-      <w:bookmarkStart w:id="13" w:name="_Toc134614766"/>
-      <w:proofErr w:type="spellStart"/>
-      <w:r>
-        <w:t>vertical_download</w:t>
-      </w:r>
-      <w:bookmarkEnd w:id="13"/>
-      <w:proofErr w:type="spellEnd"/>
-    </w:p>
-    <w:p>
-      <w:r>
-        <w:t>Esta func</w:t>
-      </w:r>
-      <w:r>
-        <w:t>ión crea las carpetas donde guardar los datos (una con el nombre del indicador y una subcarpeta llamada ‘</w:t>
-      </w:r>
-      <w:proofErr w:type="spellStart"/>
-      <w:r>
-        <w:t>raw</w:t>
-      </w:r>
-      <w:r>
-        <w:t>_</w:t>
-      </w:r>
-      <w:r>
-        <w:t>data</w:t>
-      </w:r>
-      <w:proofErr w:type="spellEnd"/>
-      <w:r>
-        <w:t>’ donde guardar los ficheros de cada</w:t>
-      </w:r>
-      <w:r>
-        <w:t xml:space="preserve"> acción), y hace llamadas </w:t>
-      </w:r>
-      <w:r>
-        <w:t>al API</w:t>
-      </w:r>
-      <w:r>
-        <w:t xml:space="preserve"> ‘de manera vertical’ – llamadas individuales para cada acción en vez de iterando sobre las fechas.</w:t>
-      </w:r>
-    </w:p>
-    <w:p>
-      <w:r>
-        <w:t xml:space="preserve">Por si sola se le pueden dar dos usos: </w:t>
-      </w:r>
-    </w:p>
-    <w:p>
-      <w:pPr>
-        <w:pStyle w:val="Prrafodelista"/>
-        <w:numPr>
-          <w:ilvl w:val="0"/>
-          <w:numId w:val="10"/>
-        </w:numPr>
-      </w:pPr>
-      <w:r>
-        <w:t>S</w:t>
-      </w:r>
-      <w:r>
-        <w:t>i ha habido algún error de descarga (y se ha tenido que cortar</w:t>
-      </w:r>
-      <w:r>
-        <w:t xml:space="preserve"> la llamada)</w:t>
+    <w:p/>
+    <w:p/>
+    <w:p/>
+    <w:p/>
+    <w:p/>
+    <w:p>
+      <w:pPr>
+        <w:pStyle w:val="Ttulo1"/>
+      </w:pPr>
+      <w:bookmarkStart w:id="12" w:name="_Toc134614765"/>
+      <w:r>
+        <w:lastRenderedPageBreak/>
+        <w:t>Las funciones de Descarga - d</w:t>
+      </w:r>
+      <w:r>
+        <w:t>ata_retrieval.py</w:t>
+      </w:r>
+      <w:bookmarkEnd w:id="12"/>
+    </w:p>
+    <w:p>
+      <w:r>
+        <w:t xml:space="preserve">El fichero data_retrieval.py contiene todas las funciones usadas por los notebooks para hacer </w:t>
+      </w:r>
+      <w:r>
+        <w:t>llamadas</w:t>
+      </w:r>
+      <w:r>
+        <w:t xml:space="preserve"> a Eikon</w:t>
+      </w:r>
+      <w:r>
+        <w:t xml:space="preserve"> y </w:t>
+      </w:r>
+      <w:r>
+        <w:t>limpiar</w:t>
+      </w:r>
+      <w:r>
+        <w:t xml:space="preserve"> </w:t>
+      </w:r>
+      <w:r>
+        <w:t>+</w:t>
+      </w:r>
+      <w:r>
+        <w:t xml:space="preserve"> </w:t>
+      </w:r>
+      <w:r>
+        <w:t>procesar los datos.</w:t>
+      </w:r>
+      <w:r>
+        <w:t xml:space="preserve"> Esta sección solo documenta </w:t>
+      </w:r>
+      <w:r>
+        <w:t xml:space="preserve">las partes del fichero que pueden ser relevantes para el uso de sus funciones en los notebooks de descarga (en caso de haber </w:t>
+      </w:r>
+      <w:r>
+        <w:t>algún</w:t>
+      </w:r>
+      <w:r>
+        <w:t xml:space="preserve"> </w:t>
+      </w:r>
+      <w:r>
+        <w:t xml:space="preserve">error </w:t>
+      </w:r>
+      <w:r>
+        <w:t>usando su configuración actual)</w:t>
+      </w:r>
+      <w:r>
+        <w:t xml:space="preserve">. En caso de desear comprender todas las funciones con exactitud, el fichero está </w:t>
+      </w:r>
+      <w:r>
+        <w:t>adecua</w:t>
+      </w:r>
+      <w:r>
+        <w:t>damente</w:t>
+      </w:r>
+      <w:r>
+        <w:t xml:space="preserve"> documentado con comentarios</w:t>
       </w:r>
       <w:r>
         <w:t>,</w:t>
       </w:r>
       <w:r>
-        <w:t xml:space="preserve"> en caso de no querer tener que volver a empezar, se </w:t>
-      </w:r>
-      <w:r>
-        <w:t>podría</w:t>
-      </w:r>
-      <w:r>
-        <w:t xml:space="preserve"> modificar la lista de </w:t>
-      </w:r>
-      <w:proofErr w:type="spellStart"/>
-      <w:r>
-        <w:t>tickers</w:t>
-      </w:r>
-      <w:proofErr w:type="spellEnd"/>
-      <w:r>
-        <w:t xml:space="preserve"> para solo contener</w:t>
-      </w:r>
-      <w:r>
-        <w:t xml:space="preserve"> los </w:t>
-      </w:r>
-      <w:proofErr w:type="spellStart"/>
-      <w:r>
-        <w:t>tickers</w:t>
-      </w:r>
-      <w:proofErr w:type="spellEnd"/>
-      <w:r>
-        <w:t xml:space="preserve"> que no se han descargado y juntar los ficheros manualmente</w:t>
-      </w:r>
-      <w:r>
-        <w:t>.</w:t>
-      </w:r>
-    </w:p>
-    <w:p>
-      <w:pPr>
-        <w:pStyle w:val="Prrafodelista"/>
-        <w:numPr>
-          <w:ilvl w:val="0"/>
-          <w:numId w:val="10"/>
-        </w:numPr>
-      </w:pPr>
-      <w:r>
-        <w:t>U</w:t>
-      </w:r>
-      <w:r>
-        <w:t xml:space="preserve">sarla para una llamada pequeña con intención de comprobar que los </w:t>
-      </w:r>
-      <w:r>
-        <w:t>parámetros</w:t>
-      </w:r>
-      <w:r>
-        <w:t xml:space="preserve"> establecidos funcionan correctamente (como se ha mostrado en </w:t>
-      </w:r>
-      <w:proofErr w:type="spellStart"/>
-      <w:r>
-        <w:t>mass_download.ipynb</w:t>
-      </w:r>
-      <w:proofErr w:type="spellEnd"/>
-      <w:r>
-        <w:t>)</w:t>
-      </w:r>
-    </w:p>
-    <w:p>
-      <w:r>
-        <w:t xml:space="preserve">La función devuelve una lista </w:t>
-      </w:r>
-      <w:r>
-        <w:t xml:space="preserve">con los </w:t>
-      </w:r>
-      <w:r>
-        <w:t>D</w:t>
-      </w:r>
-      <w:r>
-        <w:t>ata</w:t>
-      </w:r>
-      <w:r>
-        <w:t>F</w:t>
-      </w:r>
-      <w:r>
-        <w:t>rames de los datos descargados (guardarlos en .</w:t>
-      </w:r>
-      <w:proofErr w:type="spellStart"/>
-      <w:r>
-        <w:t>csv</w:t>
-      </w:r>
-      <w:proofErr w:type="spellEnd"/>
-      <w:r>
-        <w:t xml:space="preserve"> es una precaución).</w:t>
-      </w:r>
-    </w:p>
-    <w:p>
-      <w:pPr>
-        <w:pStyle w:val="Ttulo2"/>
-      </w:pPr>
-      <w:bookmarkStart w:id="14" w:name="_Toc134614767"/>
-      <w:proofErr w:type="spellStart"/>
-      <w:r>
-        <w:lastRenderedPageBreak/>
-        <w:t>reconstruction</w:t>
-      </w:r>
-      <w:bookmarkEnd w:id="14"/>
-      <w:proofErr w:type="spellEnd"/>
-    </w:p>
-    <w:p>
-      <w:r>
-        <w:t xml:space="preserve">Esta es la función de procesamiento de datos. Recibe una lista de </w:t>
-      </w:r>
-      <w:r>
-        <w:t>DataFrames</w:t>
-      </w:r>
-      <w:r>
-        <w:t xml:space="preserve"> (normalmente devuelta</w:t>
-      </w:r>
-      <w:r>
-        <w:t xml:space="preserve"> por </w:t>
-      </w:r>
-      <w:proofErr w:type="spellStart"/>
-      <w:r>
-        <w:t>vertical_download</w:t>
-      </w:r>
-      <w:proofErr w:type="spellEnd"/>
-      <w:r>
-        <w:t>)</w:t>
-      </w:r>
-      <w:r>
-        <w:t xml:space="preserve"> y devuelve una tabla de datos estandarizada. </w:t>
-      </w:r>
-      <w:r>
-        <w:t xml:space="preserve">Además de los </w:t>
-      </w:r>
-      <w:r>
-        <w:t>DataFrames</w:t>
-      </w:r>
-      <w:r>
-        <w:t xml:space="preserve">, requiere dos </w:t>
-      </w:r>
-      <w:proofErr w:type="spellStart"/>
-      <w:r>
-        <w:t>tuples</w:t>
-      </w:r>
-      <w:proofErr w:type="spellEnd"/>
-      <w:r>
-        <w:t xml:space="preserve"> (</w:t>
-      </w:r>
-      <w:proofErr w:type="spellStart"/>
-      <w:r>
-        <w:t>año,mes,dia</w:t>
-      </w:r>
-      <w:proofErr w:type="spellEnd"/>
-      <w:r>
-        <w:t xml:space="preserve">) para la fecha de comienzo y fin del periodo, </w:t>
-      </w:r>
-      <w:r>
-        <w:t>y otro argumento que especifica la frecuencia temporal de los datos</w:t>
-      </w:r>
-      <w:r>
-        <w:t>.</w:t>
-      </w:r>
-    </w:p>
-    <w:p>
-      <w:r>
-        <w:t xml:space="preserve">La función primero junta y limpia los datos, </w:t>
-      </w:r>
-      <w:r>
-        <w:t xml:space="preserve">quitando </w:t>
-      </w:r>
-      <w:proofErr w:type="spellStart"/>
-      <w:r>
-        <w:t>NaNs</w:t>
-      </w:r>
-      <w:proofErr w:type="spellEnd"/>
-      <w:r>
-        <w:t xml:space="preserve"> y filas duplicadas:</w:t>
-      </w:r>
-    </w:p>
-    <w:p>
-      <w:pPr>
-        <w:jc w:val="center"/>
-      </w:pPr>
-      <w:r>
+        <w:t xml:space="preserve"> lo que debería ser suficiente para </w:t>
+      </w:r>
+      <w:r>
+        <w:t>su entendimiento.</w:t>
+      </w:r>
+    </w:p>
+    <w:p>
+      <w:r>
+        <w:t xml:space="preserve">La estructura del código es </w:t>
+      </w:r>
+      <w:r>
+        <w:t>así</w:t>
+      </w:r>
+      <w:r>
+        <w:t>:</w:t>
+      </w:r>
+    </w:p>
+    <w:p>
+      <w:r>
+        <w:rPr>
+          <w:noProof/>
+        </w:rPr>
         <w:drawing>
-          <wp:inline distT="0" distB="0" distL="0" distR="0" wp14:anchorId="0A3383AB" wp14:editId="141827D6">
-            <wp:extent cx="3829888" cy="735642"/>
-            <wp:effectExtent l="0" t="0" r="0" b="7620"/>
-            <wp:docPr id="47" name="Imagen 47"/>
+          <wp:inline distT="0" distB="0" distL="0" distR="0" wp14:anchorId="4195DD02" wp14:editId="4ABA330E">
+            <wp:extent cx="5400040" cy="3495040"/>
+            <wp:effectExtent l="0" t="0" r="0" b="0"/>
+            <wp:docPr id="11" name="Imagen 11"/>
             <wp:cNvGraphicFramePr>
               <a:graphicFrameLocks xmlns:a="http://schemas.openxmlformats.org/drawingml/2006/main" noChangeAspect="1"/>
             </wp:cNvGraphicFramePr>
@@ -7991,7 +7786,7 @@
                   <pic:spPr>
                     <a:xfrm>
                       <a:off x="0" y="0"/>
-                      <a:ext cx="3894649" cy="748081"/>
+                      <a:ext cx="5400040" cy="3495040"/>
                     </a:xfrm>
                     <a:prstGeom prst="rect">
                       <a:avLst/>
@@ -8005,31 +7800,264 @@
       </w:r>
     </w:p>
     <w:p>
-      <w:pPr>
+      <w:bookmarkStart w:id="13" w:name="_GoBack"/>
+      <w:bookmarkEnd w:id="13"/>
+    </w:p>
+    <w:p>
+      <w:pPr>
+        <w:pStyle w:val="Ttulo2"/>
+      </w:pPr>
+      <w:bookmarkStart w:id="14" w:name="_Toc134614766"/>
+      <w:proofErr w:type="spellStart"/>
+      <w:r>
+        <w:t>vertical_download</w:t>
+      </w:r>
+      <w:bookmarkEnd w:id="14"/>
+      <w:proofErr w:type="spellEnd"/>
+    </w:p>
+    <w:p>
+      <w:r>
+        <w:t>Esta func</w:t>
+      </w:r>
+      <w:r>
+        <w:t>ión crea las carpetas donde guardar los datos (una con el nombre del indicador y una subcarpeta llamada ‘</w:t>
+      </w:r>
+      <w:proofErr w:type="spellStart"/>
+      <w:r>
+        <w:t>raw</w:t>
+      </w:r>
+      <w:r>
+        <w:t>_</w:t>
+      </w:r>
+      <w:r>
+        <w:t>data</w:t>
+      </w:r>
+      <w:proofErr w:type="spellEnd"/>
+      <w:r>
+        <w:t>’ donde guardar los ficheros de cada</w:t>
+      </w:r>
+      <w:r>
+        <w:t xml:space="preserve"> acción), y hace llamadas </w:t>
+      </w:r>
+      <w:r>
+        <w:t>al API</w:t>
+      </w:r>
+      <w:r>
+        <w:t xml:space="preserve"> ‘de manera vertical’ – llamadas individuales para cada acción en vez de iterando sobre las fechas.</w:t>
+      </w:r>
+    </w:p>
+    <w:p>
+      <w:r>
+        <w:t xml:space="preserve">Por si sola se le pueden dar dos usos: </w:t>
+      </w:r>
+    </w:p>
+    <w:p>
+      <w:pPr>
+        <w:pStyle w:val="Prrafodelista"/>
+        <w:numPr>
+          <w:ilvl w:val="0"/>
+          <w:numId w:val="10"/>
+        </w:numPr>
+      </w:pPr>
+      <w:r>
+        <w:t>S</w:t>
+      </w:r>
+      <w:r>
+        <w:t>i ha habido algún error de descarga (y se ha tenido que cortar</w:t>
+      </w:r>
+      <w:r>
+        <w:t xml:space="preserve"> la llamada)</w:t>
+      </w:r>
+      <w:r>
+        <w:t>,</w:t>
+      </w:r>
+      <w:r>
+        <w:t xml:space="preserve"> en caso de no querer tener que volver a empezar, se </w:t>
+      </w:r>
+      <w:r>
+        <w:t>podría</w:t>
+      </w:r>
+      <w:r>
+        <w:t xml:space="preserve"> modificar la lista de </w:t>
+      </w:r>
+      <w:proofErr w:type="spellStart"/>
+      <w:r>
+        <w:t>tickers</w:t>
+      </w:r>
+      <w:proofErr w:type="spellEnd"/>
+      <w:r>
+        <w:t xml:space="preserve"> para solo contener</w:t>
+      </w:r>
+      <w:r>
+        <w:t xml:space="preserve"> los </w:t>
+      </w:r>
+      <w:proofErr w:type="spellStart"/>
+      <w:r>
+        <w:t>tickers</w:t>
+      </w:r>
+      <w:proofErr w:type="spellEnd"/>
+      <w:r>
+        <w:t xml:space="preserve"> que no se han descargado y juntar los ficheros manualmente</w:t>
+      </w:r>
+      <w:r>
+        <w:t>.</w:t>
+      </w:r>
+    </w:p>
+    <w:p>
+      <w:pPr>
+        <w:pStyle w:val="Prrafodelista"/>
+        <w:numPr>
+          <w:ilvl w:val="0"/>
+          <w:numId w:val="10"/>
+        </w:numPr>
+      </w:pPr>
+      <w:r>
+        <w:t>U</w:t>
+      </w:r>
+      <w:r>
+        <w:t xml:space="preserve">sarla para una llamada pequeña con intención de comprobar que los </w:t>
+      </w:r>
+      <w:r>
+        <w:t>parámetros</w:t>
+      </w:r>
+      <w:r>
+        <w:t xml:space="preserve"> establecidos funcionan correctamente (como se ha mostrado en </w:t>
+      </w:r>
+      <w:proofErr w:type="spellStart"/>
+      <w:r>
+        <w:t>mass_download.ipynb</w:t>
+      </w:r>
+      <w:proofErr w:type="spellEnd"/>
+      <w:r>
+        <w:t>)</w:t>
+      </w:r>
+    </w:p>
+    <w:p>
+      <w:r>
+        <w:t xml:space="preserve">La función devuelve una lista </w:t>
+      </w:r>
+      <w:r>
+        <w:t xml:space="preserve">con los </w:t>
+      </w:r>
+      <w:r>
+        <w:t>D</w:t>
+      </w:r>
+      <w:r>
+        <w:t>ata</w:t>
+      </w:r>
+      <w:r>
+        <w:t>F</w:t>
+      </w:r>
+      <w:r>
+        <w:t>rames de los datos descargados (guardarlos en .</w:t>
+      </w:r>
+      <w:proofErr w:type="spellStart"/>
+      <w:r>
+        <w:t>csv</w:t>
+      </w:r>
+      <w:proofErr w:type="spellEnd"/>
+      <w:r>
+        <w:t xml:space="preserve"> es una precaución).</w:t>
+      </w:r>
+    </w:p>
+    <w:p>
+      <w:pPr>
+        <w:pStyle w:val="Ttulo2"/>
+      </w:pPr>
+      <w:bookmarkStart w:id="15" w:name="_Toc134614767"/>
+      <w:proofErr w:type="spellStart"/>
+      <w:r>
+        <w:lastRenderedPageBreak/>
+        <w:t>reconstruction</w:t>
+      </w:r>
+      <w:bookmarkEnd w:id="15"/>
+      <w:proofErr w:type="spellEnd"/>
+    </w:p>
+    <w:p>
+      <w:r>
+        <w:t xml:space="preserve">Esta es la función de procesamiento de datos. Recibe una lista de </w:t>
+      </w:r>
+      <w:r>
+        <w:t>DataFrames</w:t>
+      </w:r>
+      <w:r>
+        <w:t xml:space="preserve"> (normalmente devuelta</w:t>
+      </w:r>
+      <w:r>
+        <w:t xml:space="preserve"> por </w:t>
+      </w:r>
+      <w:proofErr w:type="spellStart"/>
+      <w:r>
+        <w:t>vertical_download</w:t>
+      </w:r>
+      <w:proofErr w:type="spellEnd"/>
+      <w:r>
+        <w:t>)</w:t>
+      </w:r>
+      <w:r>
+        <w:t xml:space="preserve"> y devuelve una tabla de datos estandarizada. </w:t>
+      </w:r>
+      <w:r>
+        <w:t xml:space="preserve">Además de los </w:t>
+      </w:r>
+      <w:r>
+        <w:t>DataFrames</w:t>
+      </w:r>
+      <w:r>
+        <w:t xml:space="preserve">, requiere dos </w:t>
+      </w:r>
+      <w:proofErr w:type="spellStart"/>
+      <w:r>
+        <w:t>tuples</w:t>
+      </w:r>
+      <w:proofErr w:type="spellEnd"/>
+      <w:r>
+        <w:t xml:space="preserve"> (</w:t>
+      </w:r>
+      <w:proofErr w:type="spellStart"/>
+      <w:r>
+        <w:t>año,mes,dia</w:t>
+      </w:r>
+      <w:proofErr w:type="spellEnd"/>
+      <w:r>
+        <w:t xml:space="preserve">) para la fecha de comienzo y fin del periodo, </w:t>
+      </w:r>
+      <w:r>
+        <w:t>y otro argumento que especifica la frecuencia temporal de los datos</w:t>
+      </w:r>
+      <w:r>
+        <w:t>.</w:t>
+      </w:r>
+    </w:p>
+    <w:p>
+      <w:r>
+        <w:t xml:space="preserve">La función primero junta y limpia los datos, </w:t>
+      </w:r>
+      <w:r>
+        <w:t xml:space="preserve">quitando </w:t>
+      </w:r>
+      <w:proofErr w:type="spellStart"/>
+      <w:r>
+        <w:t>NaNs</w:t>
+      </w:r>
+      <w:proofErr w:type="spellEnd"/>
+      <w:r>
+        <w:t xml:space="preserve"> y filas duplicadas:</w:t>
+      </w:r>
+    </w:p>
+    <w:p>
+      <w:pPr>
+        <w:jc w:val="center"/>
+      </w:pPr>
+      <w:r>
         <w:rPr>
           <w:noProof/>
         </w:rPr>
-      </w:pPr>
-      <w:r>
-        <w:t xml:space="preserve">Luego </w:t>
-      </w:r>
-      <w:r>
-        <w:t xml:space="preserve">hace un </w:t>
-      </w:r>
-      <w:proofErr w:type="spellStart"/>
-      <w:r>
-        <w:t>pivot</w:t>
-      </w:r>
-      <w:proofErr w:type="spellEnd"/>
-      <w:r>
-        <w:t xml:space="preserve"> de los datos para crear la tabla con las acciones como columnas y fechas en el índice:</w:t>
-      </w:r>
-      <w:r>
         <w:drawing>
-          <wp:inline distT="0" distB="0" distL="0" distR="0" wp14:anchorId="0213D519" wp14:editId="328F168B">
-            <wp:extent cx="5400040" cy="198755"/>
-            <wp:effectExtent l="0" t="0" r="0" b="0"/>
-            <wp:docPr id="48" name="Imagen 48"/>
+          <wp:inline distT="0" distB="0" distL="0" distR="0" wp14:anchorId="11E63208" wp14:editId="09BA3B79">
+            <wp:extent cx="5400040" cy="645160"/>
+            <wp:effectExtent l="0" t="0" r="0" b="2540"/>
+            <wp:docPr id="7" name="Imagen 7"/>
             <wp:cNvGraphicFramePr>
               <a:graphicFrameLocks xmlns:a="http://schemas.openxmlformats.org/drawingml/2006/main" noChangeAspect="1"/>
             </wp:cNvGraphicFramePr>
@@ -8049,7 +8077,7 @@
                   <pic:spPr>
                     <a:xfrm>
                       <a:off x="0" y="0"/>
-                      <a:ext cx="5400040" cy="198755"/>
+                      <a:ext cx="5400040" cy="645160"/>
                     </a:xfrm>
                     <a:prstGeom prst="rect">
                       <a:avLst/>
@@ -8063,18 +8091,34 @@
       </w:r>
     </w:p>
     <w:p>
-      <w:r>
-        <w:t xml:space="preserve">Rellena la tabla con </w:t>
-      </w:r>
-      <w:r>
-        <w:t>todas las fechas (diarias) entre la fecha de comienzo y la fecha fin:</w:t>
-      </w:r>
-      <w:r>
+      <w:pPr>
+        <w:rPr>
+          <w:noProof/>
+        </w:rPr>
+      </w:pPr>
+      <w:r>
+        <w:t xml:space="preserve">Luego </w:t>
+      </w:r>
+      <w:r>
+        <w:t xml:space="preserve">hace un </w:t>
+      </w:r>
+      <w:proofErr w:type="spellStart"/>
+      <w:r>
+        <w:t>pivot</w:t>
+      </w:r>
+      <w:proofErr w:type="spellEnd"/>
+      <w:r>
+        <w:t xml:space="preserve"> de los datos para crear la tabla con las acciones como columnas y fechas en el índice:</w:t>
+      </w:r>
+      <w:r>
+        <w:rPr>
+          <w:noProof/>
+        </w:rPr>
         <w:drawing>
-          <wp:inline distT="0" distB="0" distL="0" distR="0" wp14:anchorId="139E0506" wp14:editId="2150BDED">
-            <wp:extent cx="3204589" cy="720518"/>
-            <wp:effectExtent l="0" t="0" r="0" b="3810"/>
-            <wp:docPr id="49" name="Imagen 49"/>
+          <wp:inline distT="0" distB="0" distL="0" distR="0" wp14:anchorId="0213D519" wp14:editId="328F168B">
+            <wp:extent cx="5400040" cy="198755"/>
+            <wp:effectExtent l="0" t="0" r="0" b="0"/>
+            <wp:docPr id="48" name="Imagen 48"/>
             <wp:cNvGraphicFramePr>
               <a:graphicFrameLocks xmlns:a="http://schemas.openxmlformats.org/drawingml/2006/main" noChangeAspect="1"/>
             </wp:cNvGraphicFramePr>
@@ -8094,7 +8138,7 @@
                   <pic:spPr>
                     <a:xfrm>
                       <a:off x="0" y="0"/>
-                      <a:ext cx="3263960" cy="733867"/>
+                      <a:ext cx="5400040" cy="198755"/>
                     </a:xfrm>
                     <a:prstGeom prst="rect">
                       <a:avLst/>
@@ -8106,36 +8150,23 @@
           </wp:inline>
         </w:drawing>
       </w:r>
-      <w:r>
-        <w:t>+</w:t>
-      </w:r>
-    </w:p>
-    <w:p>
-      <w:r>
-        <w:t xml:space="preserve">Hace un relleno para repetir los datos que faltan hasta un máximo de 7 </w:t>
-      </w:r>
-      <w:proofErr w:type="spellStart"/>
-      <w:r>
-        <w:t>dia</w:t>
-      </w:r>
-      <w:r>
-        <w:t>s</w:t>
-      </w:r>
-      <w:proofErr w:type="spellEnd"/>
-      <w:r>
-        <w:t>:</w:t>
-      </w:r>
-      <w:r>
-        <w:rPr>
-          <w:rFonts w:ascii="Consolas" w:eastAsia="Times New Roman" w:hAnsi="Consolas" w:cs="Times New Roman"/>
-          <w:color w:val="9CDCFE"/>
-          <w:lang w:eastAsia="es-ES"/>
+    </w:p>
+    <w:p>
+      <w:r>
+        <w:t xml:space="preserve">Rellena la tabla con </w:t>
+      </w:r>
+      <w:r>
+        <w:t>todas las fechas (diarias) entre la fecha de comienzo y la fecha fin:</w:t>
+      </w:r>
+      <w:r>
+        <w:rPr>
+          <w:noProof/>
         </w:rPr>
         <w:drawing>
-          <wp:inline distT="0" distB="0" distL="0" distR="0" wp14:anchorId="3E6420E9" wp14:editId="224F622A">
-            <wp:extent cx="4420217" cy="161948"/>
-            <wp:effectExtent l="0" t="0" r="0" b="9525"/>
-            <wp:docPr id="50" name="Imagen 50"/>
+          <wp:inline distT="0" distB="0" distL="0" distR="0" wp14:anchorId="139E0506" wp14:editId="2150BDED">
+            <wp:extent cx="3204589" cy="720518"/>
+            <wp:effectExtent l="0" t="0" r="0" b="3810"/>
+            <wp:docPr id="49" name="Imagen 49"/>
             <wp:cNvGraphicFramePr>
               <a:graphicFrameLocks xmlns:a="http://schemas.openxmlformats.org/drawingml/2006/main" noChangeAspect="1"/>
             </wp:cNvGraphicFramePr>
@@ -8155,7 +8186,7 @@
                   <pic:spPr>
                     <a:xfrm>
                       <a:off x="0" y="0"/>
-                      <a:ext cx="4420217" cy="161948"/>
+                      <a:ext cx="3263960" cy="733867"/>
                     </a:xfrm>
                     <a:prstGeom prst="rect">
                       <a:avLst/>
@@ -8167,31 +8198,37 @@
           </wp:inline>
         </w:drawing>
       </w:r>
-    </w:p>
-    <w:p>
-      <w:r>
-        <w:t xml:space="preserve">Y finalmente selecciona solo las fechas deseadas según el parámetro </w:t>
-      </w:r>
-      <w:r>
-        <w:t>‘</w:t>
-      </w:r>
-      <w:proofErr w:type="spellStart"/>
-      <w:r>
-        <w:t>desired_type_of_dates</w:t>
-      </w:r>
-      <w:proofErr w:type="spellEnd"/>
-      <w:r>
-        <w:t>’</w:t>
-      </w:r>
+      <w:r>
+        <w:t>+</w:t>
+      </w:r>
+    </w:p>
+    <w:p>
+      <w:r>
+        <w:t xml:space="preserve">Hace un relleno para repetir los datos que faltan hasta un máximo de 7 </w:t>
+      </w:r>
+      <w:proofErr w:type="spellStart"/>
+      <w:r>
+        <w:t>dia</w:t>
+      </w:r>
+      <w:r>
+        <w:t>s</w:t>
+      </w:r>
+      <w:proofErr w:type="spellEnd"/>
       <w:r>
         <w:t>:</w:t>
       </w:r>
       <w:r>
+        <w:rPr>
+          <w:rFonts w:ascii="Consolas" w:eastAsia="Times New Roman" w:hAnsi="Consolas" w:cs="Times New Roman"/>
+          <w:noProof/>
+          <w:color w:val="9CDCFE"/>
+          <w:lang w:eastAsia="es-ES"/>
+        </w:rPr>
         <w:drawing>
-          <wp:inline distT="0" distB="0" distL="0" distR="0" wp14:anchorId="7FBB3198" wp14:editId="7D333708">
-            <wp:extent cx="2706624" cy="167174"/>
-            <wp:effectExtent l="0" t="0" r="0" b="4445"/>
-            <wp:docPr id="51" name="Imagen 51"/>
+          <wp:inline distT="0" distB="0" distL="0" distR="0" wp14:anchorId="3E6420E9" wp14:editId="224F622A">
+            <wp:extent cx="4420217" cy="161948"/>
+            <wp:effectExtent l="0" t="0" r="0" b="9525"/>
+            <wp:docPr id="50" name="Imagen 50"/>
             <wp:cNvGraphicFramePr>
               <a:graphicFrameLocks xmlns:a="http://schemas.openxmlformats.org/drawingml/2006/main" noChangeAspect="1"/>
             </wp:cNvGraphicFramePr>
@@ -8211,7 +8248,7 @@
                   <pic:spPr>
                     <a:xfrm>
                       <a:off x="0" y="0"/>
-                      <a:ext cx="2944686" cy="181878"/>
+                      <a:ext cx="4420217" cy="161948"/>
                     </a:xfrm>
                     <a:prstGeom prst="rect">
                       <a:avLst/>
@@ -8225,139 +8262,32 @@
       </w:r>
     </w:p>
     <w:p>
-      <w:pPr>
-        <w:pStyle w:val="Ttulo2"/>
-      </w:pPr>
-      <w:bookmarkStart w:id="15" w:name="_Toc134614768"/>
-      <w:proofErr w:type="spellStart"/>
-      <w:r>
-        <w:t>dfs_list_from_dir</w:t>
-      </w:r>
-      <w:bookmarkEnd w:id="15"/>
-      <w:proofErr w:type="spellEnd"/>
-    </w:p>
-    <w:p>
-      <w:r>
-        <w:t>Esta es una pequeña ‘</w:t>
-      </w:r>
-      <w:proofErr w:type="spellStart"/>
-      <w:r>
-        <w:t>helper</w:t>
-      </w:r>
-      <w:proofErr w:type="spellEnd"/>
-      <w:r>
-        <w:t xml:space="preserve"> </w:t>
-      </w:r>
-      <w:proofErr w:type="spellStart"/>
-      <w:r>
-        <w:t>function</w:t>
-      </w:r>
-      <w:proofErr w:type="spellEnd"/>
-      <w:r>
-        <w:t>’ que crea una l</w:t>
-      </w:r>
-      <w:r>
-        <w:t xml:space="preserve">ista de </w:t>
-      </w:r>
-      <w:r>
-        <w:t>DataFrames</w:t>
-      </w:r>
-      <w:r>
-        <w:t xml:space="preserve"> de los ficheros </w:t>
-      </w:r>
-      <w:r>
-        <w:t>de</w:t>
-      </w:r>
-      <w:r>
-        <w:t xml:space="preserve"> un directorio. En caso de haber algún error con ‘</w:t>
-      </w:r>
-      <w:proofErr w:type="spellStart"/>
-      <w:r>
-        <w:t>reconstruction</w:t>
-      </w:r>
-      <w:proofErr w:type="spellEnd"/>
-      <w:r>
-        <w:t>’ se puede usar esta función para obtener el mismo</w:t>
-      </w:r>
-      <w:r>
-        <w:t xml:space="preserve"> resultado que ‘</w:t>
-      </w:r>
-      <w:proofErr w:type="spellStart"/>
-      <w:r>
-        <w:t>vertical_download</w:t>
+      <w:r>
+        <w:t xml:space="preserve">Y finalmente selecciona solo las fechas deseadas según el parámetro </w:t>
+      </w:r>
+      <w:r>
+        <w:t>‘</w:t>
+      </w:r>
+      <w:proofErr w:type="spellStart"/>
+      <w:r>
+        <w:t>desired_type_of_dates</w:t>
       </w:r>
       <w:proofErr w:type="spellEnd"/>
       <w:r>
         <w:t>’</w:t>
       </w:r>
       <w:r>
-        <w:t>,</w:t>
-      </w:r>
-      <w:r>
-        <w:t xml:space="preserve"> </w:t>
-      </w:r>
-      <w:r>
-        <w:t>y</w:t>
-      </w:r>
-      <w:r>
-        <w:t xml:space="preserve"> manipular los datos como sea deseado.</w:t>
-      </w:r>
-    </w:p>
-    <w:p>
-      <w:pPr>
-        <w:pStyle w:val="Ttulo2"/>
-      </w:pPr>
-      <w:bookmarkStart w:id="16" w:name="_Toc134614769"/>
-      <w:proofErr w:type="spellStart"/>
-      <w:r>
-        <w:t>download_indicators</w:t>
-      </w:r>
-      <w:bookmarkEnd w:id="16"/>
-      <w:proofErr w:type="spellEnd"/>
-    </w:p>
-    <w:p>
-      <w:r>
-        <w:t>Esta es la función principal del fichero</w:t>
-      </w:r>
-      <w:r>
-        <w:t xml:space="preserve"> y junta la funcionalidad de todas las otras funciones</w:t>
-      </w:r>
-      <w:r>
-        <w:t xml:space="preserve">. Es la que se llama en los notebooks. Recibe los mismos argumentos que </w:t>
-      </w:r>
-      <w:proofErr w:type="spellStart"/>
-      <w:r>
-        <w:t>ek.get_data</w:t>
-      </w:r>
-      <w:proofErr w:type="spellEnd"/>
-      <w:r>
-        <w:t xml:space="preserve">() </w:t>
-      </w:r>
-      <w:r>
-        <w:t>además</w:t>
-      </w:r>
-      <w:r>
-        <w:t xml:space="preserve"> de la ruta donde se deben guardar y descargar los datos.</w:t>
-      </w:r>
-    </w:p>
-    <w:p>
-      <w:r>
-        <w:t xml:space="preserve">Lo primero que hace es interpretar los </w:t>
-      </w:r>
-      <w:r>
-        <w:t>parámetros de la llamada</w:t>
-      </w:r>
-      <w:r>
         <w:t>:</w:t>
       </w:r>
-    </w:p>
-    <w:p>
-      <w:r>
+      <w:r>
+        <w:rPr>
+          <w:noProof/>
+        </w:rPr>
         <w:drawing>
-          <wp:inline distT="0" distB="0" distL="0" distR="0" wp14:anchorId="589C117F" wp14:editId="76580F59">
-            <wp:extent cx="4839375" cy="590632"/>
-            <wp:effectExtent l="0" t="0" r="0" b="0"/>
-            <wp:docPr id="52" name="Imagen 52"/>
+          <wp:inline distT="0" distB="0" distL="0" distR="0" wp14:anchorId="7FBB3198" wp14:editId="7D333708">
+            <wp:extent cx="2706624" cy="167174"/>
+            <wp:effectExtent l="0" t="0" r="0" b="4445"/>
+            <wp:docPr id="51" name="Imagen 51"/>
             <wp:cNvGraphicFramePr>
               <a:graphicFrameLocks xmlns:a="http://schemas.openxmlformats.org/drawingml/2006/main" noChangeAspect="1"/>
             </wp:cNvGraphicFramePr>
@@ -8377,6 +8307,231 @@
                   <pic:spPr>
                     <a:xfrm>
                       <a:off x="0" y="0"/>
+                      <a:ext cx="2944686" cy="181878"/>
+                    </a:xfrm>
+                    <a:prstGeom prst="rect">
+                      <a:avLst/>
+                    </a:prstGeom>
+                  </pic:spPr>
+                </pic:pic>
+              </a:graphicData>
+            </a:graphic>
+          </wp:inline>
+        </w:drawing>
+      </w:r>
+      <w:r>
+        <w:t xml:space="preserve"> </w:t>
+      </w:r>
+    </w:p>
+    <w:p>
+      <w:r>
+        <w:t>Si la frecuencia es menor a mensual (trimestral, bianual, anual, etc.) hace un relleno de 12 meses:</w:t>
+      </w:r>
+      <w:r>
+        <w:rPr>
+          <w:noProof/>
+        </w:rPr>
+        <w:drawing>
+          <wp:inline distT="0" distB="0" distL="0" distR="0" wp14:anchorId="697FB3A7" wp14:editId="631BF07F">
+            <wp:extent cx="4591691" cy="447737"/>
+            <wp:effectExtent l="0" t="0" r="0" b="9525"/>
+            <wp:docPr id="55" name="Imagen 55"/>
+            <wp:cNvGraphicFramePr>
+              <a:graphicFrameLocks xmlns:a="http://schemas.openxmlformats.org/drawingml/2006/main" noChangeAspect="1"/>
+            </wp:cNvGraphicFramePr>
+            <a:graphic xmlns:a="http://schemas.openxmlformats.org/drawingml/2006/main">
+              <a:graphicData uri="http://schemas.openxmlformats.org/drawingml/2006/picture">
+                <pic:pic xmlns:pic="http://schemas.openxmlformats.org/drawingml/2006/picture">
+                  <pic:nvPicPr>
+                    <pic:cNvPr id="1" name=""/>
+                    <pic:cNvPicPr/>
+                  </pic:nvPicPr>
+                  <pic:blipFill>
+                    <a:blip r:embed="rId45"/>
+                    <a:stretch>
+                      <a:fillRect/>
+                    </a:stretch>
+                  </pic:blipFill>
+                  <pic:spPr>
+                    <a:xfrm>
+                      <a:off x="0" y="0"/>
+                      <a:ext cx="4591691" cy="447737"/>
+                    </a:xfrm>
+                    <a:prstGeom prst="rect">
+                      <a:avLst/>
+                    </a:prstGeom>
+                  </pic:spPr>
+                </pic:pic>
+              </a:graphicData>
+            </a:graphic>
+          </wp:inline>
+        </w:drawing>
+      </w:r>
+      <w:r>
+        <w:t xml:space="preserve"> </w:t>
+      </w:r>
+    </w:p>
+    <w:p/>
+    <w:p>
+      <w:pPr>
+        <w:pStyle w:val="Ttulo2"/>
+      </w:pPr>
+      <w:bookmarkStart w:id="16" w:name="_Toc134614768"/>
+      <w:proofErr w:type="spellStart"/>
+      <w:r>
+        <w:t>dfs_list_from_dir</w:t>
+      </w:r>
+      <w:bookmarkEnd w:id="16"/>
+      <w:proofErr w:type="spellEnd"/>
+    </w:p>
+    <w:p>
+      <w:r>
+        <w:t>Esta es una pequeña ‘</w:t>
+      </w:r>
+      <w:proofErr w:type="spellStart"/>
+      <w:r>
+        <w:t>helper</w:t>
+      </w:r>
+      <w:proofErr w:type="spellEnd"/>
+      <w:r>
+        <w:t xml:space="preserve"> </w:t>
+      </w:r>
+      <w:proofErr w:type="spellStart"/>
+      <w:r>
+        <w:t>function</w:t>
+      </w:r>
+      <w:proofErr w:type="spellEnd"/>
+      <w:r>
+        <w:t>’ que crea una l</w:t>
+      </w:r>
+      <w:r>
+        <w:t xml:space="preserve">ista de </w:t>
+      </w:r>
+      <w:r>
+        <w:t>DataFrames</w:t>
+      </w:r>
+      <w:r>
+        <w:t xml:space="preserve"> de los ficheros </w:t>
+      </w:r>
+      <w:r>
+        <w:t>de</w:t>
+      </w:r>
+      <w:r>
+        <w:t xml:space="preserve"> un directorio. En caso de haber algún error con ‘</w:t>
+      </w:r>
+      <w:proofErr w:type="spellStart"/>
+      <w:r>
+        <w:t>reconstruction</w:t>
+      </w:r>
+      <w:proofErr w:type="spellEnd"/>
+      <w:r>
+        <w:t>’ se puede usar esta función para obtener el mismo</w:t>
+      </w:r>
+      <w:r>
+        <w:t xml:space="preserve"> resultado que ‘</w:t>
+      </w:r>
+      <w:proofErr w:type="spellStart"/>
+      <w:r>
+        <w:t>vertical_download</w:t>
+      </w:r>
+      <w:proofErr w:type="spellEnd"/>
+      <w:r>
+        <w:t>’</w:t>
+      </w:r>
+      <w:r>
+        <w:t>,</w:t>
+      </w:r>
+      <w:r>
+        <w:t xml:space="preserve"> </w:t>
+      </w:r>
+      <w:r>
+        <w:t>y</w:t>
+      </w:r>
+      <w:r>
+        <w:t xml:space="preserve"> manipular los datos como sea deseado.</w:t>
+      </w:r>
+    </w:p>
+    <w:p/>
+    <w:p/>
+    <w:p/>
+    <w:p>
+      <w:pPr>
+        <w:pStyle w:val="Ttulo2"/>
+      </w:pPr>
+      <w:bookmarkStart w:id="17" w:name="_Toc134614769"/>
+      <w:proofErr w:type="spellStart"/>
+      <w:r>
+        <w:lastRenderedPageBreak/>
+        <w:t>download_indicators</w:t>
+      </w:r>
+      <w:bookmarkEnd w:id="17"/>
+      <w:proofErr w:type="spellEnd"/>
+    </w:p>
+    <w:p>
+      <w:r>
+        <w:t>Esta es la función principal del fichero</w:t>
+      </w:r>
+      <w:r>
+        <w:t xml:space="preserve"> y junta la funcionalidad de todas las otras funciones</w:t>
+      </w:r>
+      <w:r>
+        <w:t xml:space="preserve">. Es la que se llama en los notebooks. Recibe los mismos argumentos que </w:t>
+      </w:r>
+      <w:proofErr w:type="spellStart"/>
+      <w:r>
+        <w:t>ek.get_data</w:t>
+      </w:r>
+      <w:proofErr w:type="spellEnd"/>
+      <w:r>
+        <w:t xml:space="preserve">() </w:t>
+      </w:r>
+      <w:r>
+        <w:t>además</w:t>
+      </w:r>
+      <w:r>
+        <w:t xml:space="preserve"> de la ruta donde se deben guardar y descargar los datos.</w:t>
+      </w:r>
+    </w:p>
+    <w:p>
+      <w:r>
+        <w:t xml:space="preserve">Lo primero que hace es interpretar los </w:t>
+      </w:r>
+      <w:r>
+        <w:t>parámetros de la llamada</w:t>
+      </w:r>
+      <w:r>
+        <w:t>:</w:t>
+      </w:r>
+    </w:p>
+    <w:p>
+      <w:r>
+        <w:rPr>
+          <w:noProof/>
+        </w:rPr>
+        <w:drawing>
+          <wp:inline distT="0" distB="0" distL="0" distR="0" wp14:anchorId="589C117F" wp14:editId="76580F59">
+            <wp:extent cx="4839375" cy="590632"/>
+            <wp:effectExtent l="0" t="0" r="0" b="0"/>
+            <wp:docPr id="52" name="Imagen 52"/>
+            <wp:cNvGraphicFramePr>
+              <a:graphicFrameLocks xmlns:a="http://schemas.openxmlformats.org/drawingml/2006/main" noChangeAspect="1"/>
+            </wp:cNvGraphicFramePr>
+            <a:graphic xmlns:a="http://schemas.openxmlformats.org/drawingml/2006/main">
+              <a:graphicData uri="http://schemas.openxmlformats.org/drawingml/2006/picture">
+                <pic:pic xmlns:pic="http://schemas.openxmlformats.org/drawingml/2006/picture">
+                  <pic:nvPicPr>
+                    <pic:cNvPr id="1" name=""/>
+                    <pic:cNvPicPr/>
+                  </pic:nvPicPr>
+                  <pic:blipFill>
+                    <a:blip r:embed="rId46"/>
+                    <a:stretch>
+                      <a:fillRect/>
+                    </a:stretch>
+                  </pic:blipFill>
+                  <pic:spPr>
+                    <a:xfrm>
+                      <a:off x="0" y="0"/>
                       <a:ext cx="4839375" cy="590632"/>
                     </a:xfrm>
                     <a:prstGeom prst="rect">
@@ -8409,7 +8564,6 @@
     </w:p>
     <w:p>
       <w:r>
-        <w:lastRenderedPageBreak/>
         <w:t>Después itera so</w:t>
       </w:r>
       <w:r>
@@ -8422,6 +8576,9 @@
         <w:t xml:space="preserve"> a las otras funciones para descargar los datos y procesarlos:</w:t>
       </w:r>
       <w:r>
+        <w:rPr>
+          <w:noProof/>
+        </w:rPr>
         <w:drawing>
           <wp:inline distT="0" distB="0" distL="0" distR="0" wp14:anchorId="5AB2297F" wp14:editId="236E3698">
             <wp:extent cx="2970051" cy="1024713"/>
@@ -8438,7 +8595,7 @@
                     <pic:cNvPicPr/>
                   </pic:nvPicPr>
                   <pic:blipFill rotWithShape="1">
-                    <a:blip r:embed="rId45"/>
+                    <a:blip r:embed="rId47"/>
                     <a:srcRect b="6894"/>
                     <a:stretch/>
                   </pic:blipFill>
@@ -8468,69 +8625,6 @@
     </w:p>
     <w:p>
       <w:r>
-        <w:t xml:space="preserve">Si la frecuencia es </w:t>
-      </w:r>
-      <w:r>
-        <w:t xml:space="preserve">menor </w:t>
-      </w:r>
-      <w:r>
-        <w:t>a</w:t>
-      </w:r>
-      <w:r>
-        <w:t xml:space="preserve"> mensual (trimestral, bianual, </w:t>
-      </w:r>
-      <w:r>
-        <w:t>anual,</w:t>
-      </w:r>
-      <w:r>
-        <w:t xml:space="preserve"> </w:t>
-      </w:r>
-      <w:r>
-        <w:t>etc.) hace un relleno de 12 meses:</w:t>
-      </w:r>
-      <w:r>
-        <w:drawing>
-          <wp:inline distT="0" distB="0" distL="0" distR="0" wp14:anchorId="2AB4E1AA" wp14:editId="78420641">
-            <wp:extent cx="4591691" cy="447737"/>
-            <wp:effectExtent l="0" t="0" r="0" b="9525"/>
-            <wp:docPr id="55" name="Imagen 55"/>
-            <wp:cNvGraphicFramePr>
-              <a:graphicFrameLocks xmlns:a="http://schemas.openxmlformats.org/drawingml/2006/main" noChangeAspect="1"/>
-            </wp:cNvGraphicFramePr>
-            <a:graphic xmlns:a="http://schemas.openxmlformats.org/drawingml/2006/main">
-              <a:graphicData uri="http://schemas.openxmlformats.org/drawingml/2006/picture">
-                <pic:pic xmlns:pic="http://schemas.openxmlformats.org/drawingml/2006/picture">
-                  <pic:nvPicPr>
-                    <pic:cNvPr id="1" name=""/>
-                    <pic:cNvPicPr/>
-                  </pic:nvPicPr>
-                  <pic:blipFill>
-                    <a:blip r:embed="rId46"/>
-                    <a:stretch>
-                      <a:fillRect/>
-                    </a:stretch>
-                  </pic:blipFill>
-                  <pic:spPr>
-                    <a:xfrm>
-                      <a:off x="0" y="0"/>
-                      <a:ext cx="4591691" cy="447737"/>
-                    </a:xfrm>
-                    <a:prstGeom prst="rect">
-                      <a:avLst/>
-                    </a:prstGeom>
-                  </pic:spPr>
-                </pic:pic>
-              </a:graphicData>
-            </a:graphic>
-          </wp:inline>
-        </w:drawing>
-      </w:r>
-      <w:r>
-        <w:t xml:space="preserve"> </w:t>
-      </w:r>
-    </w:p>
-    <w:p>
-      <w:r>
         <w:t>Y finalmente guarda el fichero en la carpeta creada por ‘</w:t>
       </w:r>
       <w:proofErr w:type="spellStart"/>
@@ -8544,115 +8638,14 @@
     </w:p>
     <w:p>
       <w:r>
+        <w:rPr>
+          <w:noProof/>
+        </w:rPr>
         <w:drawing>
           <wp:inline distT="0" distB="0" distL="0" distR="0" wp14:anchorId="11482D35" wp14:editId="18FB0B25">
             <wp:extent cx="3877216" cy="171474"/>
             <wp:effectExtent l="0" t="0" r="0" b="0"/>
             <wp:docPr id="56" name="Imagen 56"/>
-            <wp:cNvGraphicFramePr>
-              <a:graphicFrameLocks xmlns:a="http://schemas.openxmlformats.org/drawingml/2006/main" noChangeAspect="1"/>
-            </wp:cNvGraphicFramePr>
-            <a:graphic xmlns:a="http://schemas.openxmlformats.org/drawingml/2006/main">
-              <a:graphicData uri="http://schemas.openxmlformats.org/drawingml/2006/picture">
-                <pic:pic xmlns:pic="http://schemas.openxmlformats.org/drawingml/2006/picture">
-                  <pic:nvPicPr>
-                    <pic:cNvPr id="1" name=""/>
-                    <pic:cNvPicPr/>
-                  </pic:nvPicPr>
-                  <pic:blipFill>
-                    <a:blip r:embed="rId47"/>
-                    <a:stretch>
-                      <a:fillRect/>
-                    </a:stretch>
-                  </pic:blipFill>
-                  <pic:spPr>
-                    <a:xfrm>
-                      <a:off x="0" y="0"/>
-                      <a:ext cx="3877216" cy="171474"/>
-                    </a:xfrm>
-                    <a:prstGeom prst="rect">
-                      <a:avLst/>
-                    </a:prstGeom>
-                  </pic:spPr>
-                </pic:pic>
-              </a:graphicData>
-            </a:graphic>
-          </wp:inline>
-        </w:drawing>
-      </w:r>
-    </w:p>
-    <w:p>
-      <w:pPr>
-        <w:pStyle w:val="Ttulo1"/>
-      </w:pPr>
-      <w:bookmarkStart w:id="17" w:name="_Toc134614770"/>
-      <w:r>
-        <w:t>Errores de Descarga Conocidos</w:t>
-      </w:r>
-      <w:bookmarkEnd w:id="17"/>
-    </w:p>
-    <w:p>
-      <w:r>
-        <w:t xml:space="preserve">Esta sección detalla la serie de errores </w:t>
-      </w:r>
-      <w:r>
-        <w:t>conocidos que pueden ocurrir durante la descarga de datos, y que hacer para arreglarlos.</w:t>
-      </w:r>
-    </w:p>
-    <w:p>
-      <w:pPr>
-        <w:pStyle w:val="Ttulo3"/>
-      </w:pPr>
-      <w:bookmarkStart w:id="18" w:name="_Toc134614771"/>
-      <w:proofErr w:type="spellStart"/>
-      <w:r>
-        <w:t>Failed</w:t>
-      </w:r>
-      <w:proofErr w:type="spellEnd"/>
-      <w:r>
-        <w:t xml:space="preserve"> </w:t>
-      </w:r>
-      <w:proofErr w:type="spellStart"/>
-      <w:r>
-        <w:t>to</w:t>
-      </w:r>
-      <w:proofErr w:type="spellEnd"/>
-      <w:r>
-        <w:t xml:space="preserve"> </w:t>
-      </w:r>
-      <w:proofErr w:type="spellStart"/>
-      <w:r>
-        <w:t>decode</w:t>
-      </w:r>
-      <w:proofErr w:type="spellEnd"/>
-      <w:r>
-        <w:t xml:space="preserve"> response </w:t>
-      </w:r>
-      <w:proofErr w:type="spellStart"/>
-      <w:r>
-        <w:t>to</w:t>
-      </w:r>
-      <w:proofErr w:type="spellEnd"/>
-      <w:r>
-        <w:t xml:space="preserve"> </w:t>
-      </w:r>
-      <w:proofErr w:type="spellStart"/>
-      <w:r>
-        <w:t>json</w:t>
-      </w:r>
-      <w:proofErr w:type="spellEnd"/>
-      <w:r>
-        <w:t>:</w:t>
-      </w:r>
-      <w:bookmarkEnd w:id="18"/>
-    </w:p>
-    <w:p>
-      <w:r>
-        <w:drawing>
-          <wp:inline distT="0" distB="0" distL="0" distR="0" wp14:anchorId="37D37735" wp14:editId="25CBCAA0">
-            <wp:extent cx="5400040" cy="1196340"/>
-            <wp:effectExtent l="0" t="0" r="0" b="3810"/>
-            <wp:docPr id="31" name="Imagen 31"/>
             <wp:cNvGraphicFramePr>
               <a:graphicFrameLocks xmlns:a="http://schemas.openxmlformats.org/drawingml/2006/main" noChangeAspect="1"/>
             </wp:cNvGraphicFramePr>
@@ -8672,6 +8665,333 @@
                   <pic:spPr>
                     <a:xfrm>
                       <a:off x="0" y="0"/>
+                      <a:ext cx="3877216" cy="171474"/>
+                    </a:xfrm>
+                    <a:prstGeom prst="rect">
+                      <a:avLst/>
+                    </a:prstGeom>
+                  </pic:spPr>
+                </pic:pic>
+              </a:graphicData>
+            </a:graphic>
+          </wp:inline>
+        </w:drawing>
+      </w:r>
+    </w:p>
+    <w:p>
+      <w:pPr>
+        <w:pStyle w:val="Ttulo2"/>
+      </w:pPr>
+      <w:proofErr w:type="spellStart"/>
+      <w:r>
+        <w:t>continue_download</w:t>
+      </w:r>
+      <w:proofErr w:type="spellEnd"/>
+    </w:p>
+    <w:p>
+      <w:r>
+        <w:t xml:space="preserve">Esta es una función diseñada para continuar una descarga que ha fallado por cualquier razón. </w:t>
+      </w:r>
+      <w:r>
+        <w:t>Toma la ruta a una carpeta de ‘</w:t>
+      </w:r>
+      <w:proofErr w:type="spellStart"/>
+      <w:r>
+        <w:t>raw_data</w:t>
+      </w:r>
+      <w:proofErr w:type="spellEnd"/>
+      <w:r>
+        <w:t>’ (donde se estaban descargando los ficheros de la descarga fallada</w:t>
+      </w:r>
+      <w:r>
+        <w:t>), lee los archivos que ya se ha descargado, los compara con la lista total de acciones, y continua la descarga de las que faltan</w:t>
+      </w:r>
+      <w:r>
+        <w:t xml:space="preserve">. </w:t>
+      </w:r>
+      <w:r>
+        <w:t>También</w:t>
+      </w:r>
+      <w:r>
+        <w:t xml:space="preserve"> llama a ‘</w:t>
+      </w:r>
+      <w:proofErr w:type="spellStart"/>
+      <w:r>
+        <w:t>reconstruction</w:t>
+      </w:r>
+      <w:proofErr w:type="spellEnd"/>
+      <w:r>
+        <w:t>’ y guarda el fichero generado en el directorio superior a ‘</w:t>
+      </w:r>
+      <w:proofErr w:type="spellStart"/>
+      <w:r>
+        <w:t>r</w:t>
+      </w:r>
+      <w:r>
+        <w:t>a</w:t>
+      </w:r>
+      <w:r>
+        <w:t>w_data</w:t>
+      </w:r>
+      <w:proofErr w:type="spellEnd"/>
+      <w:r>
+        <w:t xml:space="preserve">’. </w:t>
+      </w:r>
+      <w:r>
+        <w:t>Su firma es así:</w:t>
+      </w:r>
+    </w:p>
+    <w:p>
+      <w:r>
+        <w:drawing>
+          <wp:inline distT="0" distB="0" distL="0" distR="0" wp14:anchorId="73EF0C5B" wp14:editId="24116B21">
+            <wp:extent cx="5400040" cy="134620"/>
+            <wp:effectExtent l="0" t="0" r="0" b="0"/>
+            <wp:docPr id="12" name="Imagen 12"/>
+            <wp:cNvGraphicFramePr>
+              <a:graphicFrameLocks xmlns:a="http://schemas.openxmlformats.org/drawingml/2006/main" noChangeAspect="1"/>
+            </wp:cNvGraphicFramePr>
+            <a:graphic xmlns:a="http://schemas.openxmlformats.org/drawingml/2006/main">
+              <a:graphicData uri="http://schemas.openxmlformats.org/drawingml/2006/picture">
+                <pic:pic xmlns:pic="http://schemas.openxmlformats.org/drawingml/2006/picture">
+                  <pic:nvPicPr>
+                    <pic:cNvPr id="1" name=""/>
+                    <pic:cNvPicPr/>
+                  </pic:nvPicPr>
+                  <pic:blipFill>
+                    <a:blip r:embed="rId49"/>
+                    <a:stretch>
+                      <a:fillRect/>
+                    </a:stretch>
+                  </pic:blipFill>
+                  <pic:spPr>
+                    <a:xfrm>
+                      <a:off x="0" y="0"/>
+                      <a:ext cx="5400040" cy="134620"/>
+                    </a:xfrm>
+                    <a:prstGeom prst="rect">
+                      <a:avLst/>
+                    </a:prstGeom>
+                  </pic:spPr>
+                </pic:pic>
+              </a:graphicData>
+            </a:graphic>
+          </wp:inline>
+        </w:drawing>
+      </w:r>
+    </w:p>
+    <w:p>
+      <w:r>
+        <w:t>La llamada es similar a una mezcla</w:t>
+      </w:r>
+      <w:r>
+        <w:t xml:space="preserve"> entre ‘</w:t>
+      </w:r>
+      <w:proofErr w:type="spellStart"/>
+      <w:r>
+        <w:t>vertical_download</w:t>
+      </w:r>
+      <w:proofErr w:type="spellEnd"/>
+      <w:r>
+        <w:t>’ y ‘</w:t>
+      </w:r>
+      <w:proofErr w:type="spellStart"/>
+      <w:r>
+        <w:t>download_indicators</w:t>
+      </w:r>
+      <w:proofErr w:type="spellEnd"/>
+      <w:r>
+        <w:t xml:space="preserve">’. </w:t>
+      </w:r>
+      <w:r>
+        <w:t>‘</w:t>
+      </w:r>
+      <w:proofErr w:type="spellStart"/>
+      <w:r>
+        <w:t>field_function</w:t>
+      </w:r>
+      <w:proofErr w:type="spellEnd"/>
+      <w:r>
+        <w:t>’ es la función de Eikon a descargar (‘TR.</w:t>
+      </w:r>
+      <w:r>
+        <w:t xml:space="preserve">EBIT’ por ejemplo), </w:t>
+      </w:r>
+      <w:proofErr w:type="spellStart"/>
+      <w:r>
+        <w:t>raw_data_dir_fp</w:t>
+      </w:r>
+      <w:proofErr w:type="spellEnd"/>
+      <w:r>
+        <w:t xml:space="preserve"> es la ruta absoluta al directorio con los ficheros de la descarga incompleta, ‘</w:t>
+      </w:r>
+      <w:proofErr w:type="spellStart"/>
+      <w:r>
+        <w:t>full_instruments_list</w:t>
+      </w:r>
+      <w:proofErr w:type="spellEnd"/>
+      <w:r>
+        <w:t>’ es la lista de todas las acciones a descargar, y ‘</w:t>
+      </w:r>
+      <w:proofErr w:type="spellStart"/>
+      <w:r>
+        <w:t>parameters</w:t>
+      </w:r>
+      <w:proofErr w:type="spellEnd"/>
+      <w:r>
+        <w:t>’ es el diccionario de parámetros con el que se estaba haciendo la llamada anterior.</w:t>
+      </w:r>
+    </w:p>
+    <w:p>
+      <w:r>
+        <w:t>En el notebook ‘</w:t>
+      </w:r>
+      <w:proofErr w:type="spellStart"/>
+      <w:r>
+        <w:t>mass_download_vertical</w:t>
+      </w:r>
+      <w:proofErr w:type="spellEnd"/>
+      <w:r>
+        <w:t>’ está la próxima muestra de esta llamada</w:t>
+      </w:r>
+      <w:r>
+        <w:t>:</w:t>
+      </w:r>
+    </w:p>
+    <w:p>
+      <w:r>
+        <w:drawing>
+          <wp:inline distT="0" distB="0" distL="0" distR="0" wp14:anchorId="6C2E723C" wp14:editId="7E644429">
+            <wp:extent cx="5400040" cy="621030"/>
+            <wp:effectExtent l="0" t="0" r="0" b="7620"/>
+            <wp:docPr id="13" name="Imagen 13"/>
+            <wp:cNvGraphicFramePr>
+              <a:graphicFrameLocks xmlns:a="http://schemas.openxmlformats.org/drawingml/2006/main" noChangeAspect="1"/>
+            </wp:cNvGraphicFramePr>
+            <a:graphic xmlns:a="http://schemas.openxmlformats.org/drawingml/2006/main">
+              <a:graphicData uri="http://schemas.openxmlformats.org/drawingml/2006/picture">
+                <pic:pic xmlns:pic="http://schemas.openxmlformats.org/drawingml/2006/picture">
+                  <pic:nvPicPr>
+                    <pic:cNvPr id="1" name=""/>
+                    <pic:cNvPicPr/>
+                  </pic:nvPicPr>
+                  <pic:blipFill>
+                    <a:blip r:embed="rId50"/>
+                    <a:stretch>
+                      <a:fillRect/>
+                    </a:stretch>
+                  </pic:blipFill>
+                  <pic:spPr>
+                    <a:xfrm>
+                      <a:off x="0" y="0"/>
+                      <a:ext cx="5400040" cy="621030"/>
+                    </a:xfrm>
+                    <a:prstGeom prst="rect">
+                      <a:avLst/>
+                    </a:prstGeom>
+                  </pic:spPr>
+                </pic:pic>
+              </a:graphicData>
+            </a:graphic>
+          </wp:inline>
+        </w:drawing>
+      </w:r>
+    </w:p>
+    <w:p>
+      <w:pPr>
+        <w:pStyle w:val="Ttulo1"/>
+      </w:pPr>
+      <w:bookmarkStart w:id="18" w:name="_Toc134614770"/>
+      <w:r>
+        <w:lastRenderedPageBreak/>
+        <w:t>Errores de Descarga Conocidos</w:t>
+      </w:r>
+      <w:bookmarkEnd w:id="18"/>
+    </w:p>
+    <w:p>
+      <w:r>
+        <w:t xml:space="preserve">Esta sección detalla la serie de errores </w:t>
+      </w:r>
+      <w:r>
+        <w:t>conocidos que pueden ocurrir durante la descarga de datos, y que hacer para arreglarlos.</w:t>
+      </w:r>
+    </w:p>
+    <w:p>
+      <w:pPr>
+        <w:pStyle w:val="Ttulo3"/>
+      </w:pPr>
+      <w:bookmarkStart w:id="19" w:name="_Toc134614771"/>
+      <w:proofErr w:type="spellStart"/>
+      <w:r>
+        <w:t>Failed</w:t>
+      </w:r>
+      <w:proofErr w:type="spellEnd"/>
+      <w:r>
+        <w:t xml:space="preserve"> </w:t>
+      </w:r>
+      <w:proofErr w:type="spellStart"/>
+      <w:r>
+        <w:t>to</w:t>
+      </w:r>
+      <w:proofErr w:type="spellEnd"/>
+      <w:r>
+        <w:t xml:space="preserve"> </w:t>
+      </w:r>
+      <w:proofErr w:type="spellStart"/>
+      <w:r>
+        <w:t>decode</w:t>
+      </w:r>
+      <w:proofErr w:type="spellEnd"/>
+      <w:r>
+        <w:t xml:space="preserve"> response </w:t>
+      </w:r>
+      <w:proofErr w:type="spellStart"/>
+      <w:r>
+        <w:t>to</w:t>
+      </w:r>
+      <w:proofErr w:type="spellEnd"/>
+      <w:r>
+        <w:t xml:space="preserve"> </w:t>
+      </w:r>
+      <w:proofErr w:type="spellStart"/>
+      <w:r>
+        <w:t>json</w:t>
+      </w:r>
+      <w:proofErr w:type="spellEnd"/>
+      <w:r>
+        <w:t>:</w:t>
+      </w:r>
+      <w:bookmarkEnd w:id="19"/>
+    </w:p>
+    <w:p>
+      <w:r>
+        <w:rPr>
+          <w:noProof/>
+        </w:rPr>
+        <w:drawing>
+          <wp:inline distT="0" distB="0" distL="0" distR="0" wp14:anchorId="37D37735" wp14:editId="25CBCAA0">
+            <wp:extent cx="5400040" cy="1196340"/>
+            <wp:effectExtent l="0" t="0" r="0" b="3810"/>
+            <wp:docPr id="31" name="Imagen 31"/>
+            <wp:cNvGraphicFramePr>
+              <a:graphicFrameLocks xmlns:a="http://schemas.openxmlformats.org/drawingml/2006/main" noChangeAspect="1"/>
+            </wp:cNvGraphicFramePr>
+            <a:graphic xmlns:a="http://schemas.openxmlformats.org/drawingml/2006/main">
+              <a:graphicData uri="http://schemas.openxmlformats.org/drawingml/2006/picture">
+                <pic:pic xmlns:pic="http://schemas.openxmlformats.org/drawingml/2006/picture">
+                  <pic:nvPicPr>
+                    <pic:cNvPr id="1" name=""/>
+                    <pic:cNvPicPr/>
+                  </pic:nvPicPr>
+                  <pic:blipFill>
+                    <a:blip r:embed="rId51"/>
+                    <a:stretch>
+                      <a:fillRect/>
+                    </a:stretch>
+                  </pic:blipFill>
+                  <pic:spPr>
+                    <a:xfrm>
+                      <a:off x="0" y="0"/>
                       <a:ext cx="5400040" cy="1196340"/>
                     </a:xfrm>
                     <a:prstGeom prst="rect">
@@ -8725,19 +9045,14 @@
     </w:p>
     <w:p>
       <w:r>
-        <w:t>Si este error salta durante una descarga masiva, es de suma importancia cortar la llamada cuanto antes para e</w:t>
-      </w:r>
-      <w:bookmarkStart w:id="19" w:name="_GoBack"/>
-      <w:bookmarkEnd w:id="19"/>
-      <w:r>
-        <w:t>vitar sobrepasar el limite</w:t>
+        <w:t>Si este error salta durante una descarga masiva, es de suma importancia cortar la llamada cuanto antes para evitar sobrepasar el limite</w:t>
       </w:r>
       <w:r>
         <w:t xml:space="preserve"> de llamadas por minuto/segundo.</w:t>
       </w:r>
     </w:p>
     <w:sectPr>
-      <w:footerReference w:type="default" r:id="rId49"/>
+      <w:footerReference w:type="default" r:id="rId52"/>
       <w:pgSz w:w="11906" w:h="16838"/>
       <w:pgMar w:top="1417" w:right="1701" w:bottom="1417" w:left="1701" w:header="708" w:footer="708" w:gutter="0"/>
       <w:cols w:space="708"/>
@@ -8782,6 +9097,7 @@
         <w:docPartUnique/>
       </w:docPartObj>
     </w:sdtPr>
+    <w:sdtEndPr/>
     <w:sdtContent>
       <w:p>
         <w:pPr>
@@ -11399,7 +11715,7 @@
 </file>
 
 <file path=customXml/itemProps1.xml><?xml version="1.0" encoding="utf-8"?>
-<ds:datastoreItem xmlns:ds="http://schemas.openxmlformats.org/officeDocument/2006/customXml" ds:itemID="{0B601380-4B43-4DCB-9303-C19D4156B399}">
+<ds:datastoreItem xmlns:ds="http://schemas.openxmlformats.org/officeDocument/2006/customXml" ds:itemID="{94528267-299E-4C09-83D7-8FC774782EE4}">
   <ds:schemaRefs>
     <ds:schemaRef ds:uri="http://schemas.openxmlformats.org/officeDocument/2006/bibliography"/>
   </ds:schemaRefs>

</xml_diff>